<commit_message>
Updating the CYRS > Released Updating the PP >> Latest updates Updating the SRS >> Reviewing Mina
Signed-off-by: Hazemmekawy <dextermekawy@gmail.com>
</commit_message>
<xml_diff>
--- a/Input documents/CYRS.docx
+++ b/Input documents/CYRS.docx
@@ -1,6 +1,6 @@
 
 <file path=word/document.xml><?xml version="1.0" encoding="utf-8"?>
-<w:document xmlns:wpc="http://schemas.microsoft.com/office/word/2010/wordprocessingCanvas" xmlns:cx="http://schemas.microsoft.com/office/drawing/2014/chartex" xmlns:mc="http://schemas.openxmlformats.org/markup-compatibility/2006" xmlns:o="urn:schemas-microsoft-com:office:office" xmlns:r="http://schemas.openxmlformats.org/officeDocument/2006/relationships" xmlns:m="http://schemas.openxmlformats.org/officeDocument/2006/math" xmlns:v="urn:schemas-microsoft-com:vml" xmlns:wp14="http://schemas.microsoft.com/office/word/2010/wordprocessingDrawing" xmlns:wp="http://schemas.openxmlformats.org/drawingml/2006/wordprocessingDrawing" xmlns:w10="urn:schemas-microsoft-com:office:word" xmlns:w="http://schemas.openxmlformats.org/wordprocessingml/2006/main" xmlns:w14="http://schemas.microsoft.com/office/word/2010/wordml" xmlns:w15="http://schemas.microsoft.com/office/word/2012/wordml" xmlns:w16se="http://schemas.microsoft.com/office/word/2015/wordml/symex" xmlns:wpg="http://schemas.microsoft.com/office/word/2010/wordprocessingGroup" xmlns:wpi="http://schemas.microsoft.com/office/word/2010/wordprocessingInk" xmlns:wne="http://schemas.microsoft.com/office/word/2006/wordml" xmlns:wps="http://schemas.microsoft.com/office/word/2010/wordprocessingShape" mc:Ignorable="w14 w15 w16se wp14">
+<w:document xmlns:wpc="http://schemas.microsoft.com/office/word/2010/wordprocessingCanvas" xmlns:cx="http://schemas.microsoft.com/office/drawing/2014/chartex" xmlns:cx1="http://schemas.microsoft.com/office/drawing/2015/9/8/chartex" xmlns:cx2="http://schemas.microsoft.com/office/drawing/2015/10/21/chartex" xmlns:cx3="http://schemas.microsoft.com/office/drawing/2016/5/9/chartex" xmlns:cx4="http://schemas.microsoft.com/office/drawing/2016/5/10/chartex" xmlns:cx5="http://schemas.microsoft.com/office/drawing/2016/5/11/chartex" xmlns:cx6="http://schemas.microsoft.com/office/drawing/2016/5/12/chartex" xmlns:cx7="http://schemas.microsoft.com/office/drawing/2016/5/13/chartex" xmlns:cx8="http://schemas.microsoft.com/office/drawing/2016/5/14/chartex" xmlns:mc="http://schemas.openxmlformats.org/markup-compatibility/2006" xmlns:aink="http://schemas.microsoft.com/office/drawing/2016/ink" xmlns:am3d="http://schemas.microsoft.com/office/drawing/2017/model3d" xmlns:o="urn:schemas-microsoft-com:office:office" xmlns:r="http://schemas.openxmlformats.org/officeDocument/2006/relationships" xmlns:m="http://schemas.openxmlformats.org/officeDocument/2006/math" xmlns:v="urn:schemas-microsoft-com:vml" xmlns:wp14="http://schemas.microsoft.com/office/word/2010/wordprocessingDrawing" xmlns:wp="http://schemas.openxmlformats.org/drawingml/2006/wordprocessingDrawing" xmlns:w10="urn:schemas-microsoft-com:office:word" xmlns:w="http://schemas.openxmlformats.org/wordprocessingml/2006/main" xmlns:w14="http://schemas.microsoft.com/office/word/2010/wordml" xmlns:w15="http://schemas.microsoft.com/office/word/2012/wordml" xmlns:w16cid="http://schemas.microsoft.com/office/word/2016/wordml/cid" xmlns:w16se="http://schemas.microsoft.com/office/word/2015/wordml/symex" xmlns:wpg="http://schemas.microsoft.com/office/word/2010/wordprocessingGroup" xmlns:wpi="http://schemas.microsoft.com/office/word/2010/wordprocessingInk" xmlns:wne="http://schemas.microsoft.com/office/word/2006/wordml" xmlns:wps="http://schemas.microsoft.com/office/word/2010/wordprocessingShape" mc:Ignorable="w14 w15 w16se w16cid wp14">
   <w:body>
     <w:p>
       <w:pPr>
@@ -960,7 +960,7 @@
                 <w:sz w:val="28"/>
                 <w:szCs w:val="28"/>
               </w:rPr>
-              <w:t>Proposed</w:t>
+              <w:t>Released</w:t>
             </w:r>
           </w:p>
         </w:tc>
@@ -970,6 +970,8 @@
       <w:pPr>
         <w:ind w:left="-90"/>
       </w:pPr>
+      <w:bookmarkStart w:id="0" w:name="_GoBack"/>
+      <w:bookmarkEnd w:id="0"/>
     </w:p>
     <w:p>
       <w:pPr>
@@ -1004,7 +1006,6 @@
         <w:br w:type="page"/>
       </w:r>
     </w:p>
-    <w:bookmarkStart w:id="0" w:name="_GoBack" w:displacedByCustomXml="next"/>
     <w:sdt>
       <w:sdtPr>
         <w:rPr>
@@ -1046,7 +1047,6 @@
             <w:t>Table of Contents</w:t>
           </w:r>
         </w:p>
-        <w:bookmarkEnd w:id="0"/>
         <w:p>
           <w:pPr>
             <w:pStyle w:val="TOC1"/>
@@ -1926,7 +1926,7 @@
           <w:noProof/>
         </w:rPr>
         <w:drawing>
-          <wp:inline distT="0" distB="0" distL="0" distR="0" wp14:anchorId="3453755D" wp14:editId="00CA51D2">
+          <wp:inline distT="0" distB="0" distL="0" distR="0" wp14:anchorId="6F2DC59A" wp14:editId="4A0297BC">
             <wp:extent cx="6637020" cy="3382823"/>
             <wp:effectExtent l="0" t="0" r="0" b="8255"/>
             <wp:docPr id="1" name="Picture 1" descr="D:\Technical\ITI\Software Engineering\Tasks\Digital Calculator\system_block_diagram.png"/>
@@ -1986,33 +1986,59 @@
       <w:r>
         <w:t xml:space="preserve">Figure </w:t>
       </w:r>
-      <w:fldSimple w:instr=" STYLEREF 1 \s ">
-        <w:r>
-          <w:rPr>
-            <w:rFonts w:hint="cs"/>
-            <w:noProof/>
-            <w:cs/>
-          </w:rPr>
-          <w:t>‎</w:t>
-        </w:r>
-        <w:r>
-          <w:rPr>
-            <w:noProof/>
-          </w:rPr>
-          <w:t>1</w:t>
-        </w:r>
-      </w:fldSimple>
+      <w:r>
+        <w:fldChar w:fldCharType="begin"/>
+      </w:r>
+      <w:r>
+        <w:instrText xml:space="preserve"> STYLEREF 1 \s </w:instrText>
+      </w:r>
+      <w:r>
+        <w:fldChar w:fldCharType="separate"/>
+      </w:r>
+      <w:r>
+        <w:rPr>
+          <w:rFonts w:hint="cs"/>
+          <w:noProof/>
+          <w:cs/>
+        </w:rPr>
+        <w:t>‎</w:t>
+      </w:r>
+      <w:r>
+        <w:rPr>
+          <w:noProof/>
+        </w:rPr>
+        <w:t>1</w:t>
+      </w:r>
+      <w:r>
+        <w:rPr>
+          <w:noProof/>
+        </w:rPr>
+        <w:fldChar w:fldCharType="end"/>
+      </w:r>
       <w:r>
         <w:noBreakHyphen/>
       </w:r>
-      <w:fldSimple w:instr=" SEQ Figure \* ARABIC \s 1 ">
-        <w:r>
-          <w:rPr>
-            <w:noProof/>
-          </w:rPr>
-          <w:t>1</w:t>
-        </w:r>
-      </w:fldSimple>
+      <w:r>
+        <w:fldChar w:fldCharType="begin"/>
+      </w:r>
+      <w:r>
+        <w:instrText xml:space="preserve"> SEQ Figure \* ARABIC \s 1 </w:instrText>
+      </w:r>
+      <w:r>
+        <w:fldChar w:fldCharType="separate"/>
+      </w:r>
+      <w:r>
+        <w:rPr>
+          <w:noProof/>
+        </w:rPr>
+        <w:t>1</w:t>
+      </w:r>
+      <w:r>
+        <w:rPr>
+          <w:noProof/>
+        </w:rPr>
+        <w:fldChar w:fldCharType="end"/>
+      </w:r>
       <w:bookmarkEnd w:id="2"/>
       <w:r>
         <w:t xml:space="preserve"> </w:t>
@@ -2795,7 +2821,7 @@
 </file>
 
 <file path=word/endnotes.xml><?xml version="1.0" encoding="utf-8"?>
-<w:endnotes xmlns:wpc="http://schemas.microsoft.com/office/word/2010/wordprocessingCanvas" xmlns:cx="http://schemas.microsoft.com/office/drawing/2014/chartex" xmlns:mc="http://schemas.openxmlformats.org/markup-compatibility/2006" xmlns:o="urn:schemas-microsoft-com:office:office" xmlns:r="http://schemas.openxmlformats.org/officeDocument/2006/relationships" xmlns:m="http://schemas.openxmlformats.org/officeDocument/2006/math" xmlns:v="urn:schemas-microsoft-com:vml" xmlns:wp14="http://schemas.microsoft.com/office/word/2010/wordprocessingDrawing" xmlns:wp="http://schemas.openxmlformats.org/drawingml/2006/wordprocessingDrawing" xmlns:w10="urn:schemas-microsoft-com:office:word" xmlns:w="http://schemas.openxmlformats.org/wordprocessingml/2006/main" xmlns:w14="http://schemas.microsoft.com/office/word/2010/wordml" xmlns:w15="http://schemas.microsoft.com/office/word/2012/wordml" xmlns:w16se="http://schemas.microsoft.com/office/word/2015/wordml/symex" xmlns:wpg="http://schemas.microsoft.com/office/word/2010/wordprocessingGroup" xmlns:wpi="http://schemas.microsoft.com/office/word/2010/wordprocessingInk" xmlns:wne="http://schemas.microsoft.com/office/word/2006/wordml" xmlns:wps="http://schemas.microsoft.com/office/word/2010/wordprocessingShape" mc:Ignorable="w14 w15 w16se wp14">
+<w:endnotes xmlns:wpc="http://schemas.microsoft.com/office/word/2010/wordprocessingCanvas" xmlns:cx="http://schemas.microsoft.com/office/drawing/2014/chartex" xmlns:cx1="http://schemas.microsoft.com/office/drawing/2015/9/8/chartex" xmlns:cx2="http://schemas.microsoft.com/office/drawing/2015/10/21/chartex" xmlns:cx3="http://schemas.microsoft.com/office/drawing/2016/5/9/chartex" xmlns:cx4="http://schemas.microsoft.com/office/drawing/2016/5/10/chartex" xmlns:cx5="http://schemas.microsoft.com/office/drawing/2016/5/11/chartex" xmlns:cx6="http://schemas.microsoft.com/office/drawing/2016/5/12/chartex" xmlns:cx7="http://schemas.microsoft.com/office/drawing/2016/5/13/chartex" xmlns:cx8="http://schemas.microsoft.com/office/drawing/2016/5/14/chartex" xmlns:mc="http://schemas.openxmlformats.org/markup-compatibility/2006" xmlns:aink="http://schemas.microsoft.com/office/drawing/2016/ink" xmlns:am3d="http://schemas.microsoft.com/office/drawing/2017/model3d" xmlns:o="urn:schemas-microsoft-com:office:office" xmlns:r="http://schemas.openxmlformats.org/officeDocument/2006/relationships" xmlns:m="http://schemas.openxmlformats.org/officeDocument/2006/math" xmlns:v="urn:schemas-microsoft-com:vml" xmlns:wp14="http://schemas.microsoft.com/office/word/2010/wordprocessingDrawing" xmlns:wp="http://schemas.openxmlformats.org/drawingml/2006/wordprocessingDrawing" xmlns:w10="urn:schemas-microsoft-com:office:word" xmlns:w="http://schemas.openxmlformats.org/wordprocessingml/2006/main" xmlns:w14="http://schemas.microsoft.com/office/word/2010/wordml" xmlns:w15="http://schemas.microsoft.com/office/word/2012/wordml" xmlns:w16cid="http://schemas.microsoft.com/office/word/2016/wordml/cid" xmlns:w16se="http://schemas.microsoft.com/office/word/2015/wordml/symex" xmlns:wpg="http://schemas.microsoft.com/office/word/2010/wordprocessingGroup" xmlns:wpi="http://schemas.microsoft.com/office/word/2010/wordprocessingInk" xmlns:wne="http://schemas.microsoft.com/office/word/2006/wordml" xmlns:wps="http://schemas.microsoft.com/office/word/2010/wordprocessingShape" mc:Ignorable="w14 w15 w16se w16cid wp14">
   <w:endnote w:type="separator" w:id="-1">
     <w:p>
       <w:pPr>
@@ -2820,7 +2846,7 @@
 </file>
 
 <file path=word/footer1.xml><?xml version="1.0" encoding="utf-8"?>
-<w:ftr xmlns:wpc="http://schemas.microsoft.com/office/word/2010/wordprocessingCanvas" xmlns:cx="http://schemas.microsoft.com/office/drawing/2014/chartex" xmlns:mc="http://schemas.openxmlformats.org/markup-compatibility/2006" xmlns:o="urn:schemas-microsoft-com:office:office" xmlns:r="http://schemas.openxmlformats.org/officeDocument/2006/relationships" xmlns:m="http://schemas.openxmlformats.org/officeDocument/2006/math" xmlns:v="urn:schemas-microsoft-com:vml" xmlns:wp14="http://schemas.microsoft.com/office/word/2010/wordprocessingDrawing" xmlns:wp="http://schemas.openxmlformats.org/drawingml/2006/wordprocessingDrawing" xmlns:w10="urn:schemas-microsoft-com:office:word" xmlns:w="http://schemas.openxmlformats.org/wordprocessingml/2006/main" xmlns:w14="http://schemas.microsoft.com/office/word/2010/wordml" xmlns:w15="http://schemas.microsoft.com/office/word/2012/wordml" xmlns:w16se="http://schemas.microsoft.com/office/word/2015/wordml/symex" xmlns:wpg="http://schemas.microsoft.com/office/word/2010/wordprocessingGroup" xmlns:wpi="http://schemas.microsoft.com/office/word/2010/wordprocessingInk" xmlns:wne="http://schemas.microsoft.com/office/word/2006/wordml" xmlns:wps="http://schemas.microsoft.com/office/word/2010/wordprocessingShape" mc:Ignorable="w14 w15 w16se wp14">
+<w:ftr xmlns:wpc="http://schemas.microsoft.com/office/word/2010/wordprocessingCanvas" xmlns:cx="http://schemas.microsoft.com/office/drawing/2014/chartex" xmlns:cx1="http://schemas.microsoft.com/office/drawing/2015/9/8/chartex" xmlns:cx2="http://schemas.microsoft.com/office/drawing/2015/10/21/chartex" xmlns:cx3="http://schemas.microsoft.com/office/drawing/2016/5/9/chartex" xmlns:cx4="http://schemas.microsoft.com/office/drawing/2016/5/10/chartex" xmlns:cx5="http://schemas.microsoft.com/office/drawing/2016/5/11/chartex" xmlns:cx6="http://schemas.microsoft.com/office/drawing/2016/5/12/chartex" xmlns:cx7="http://schemas.microsoft.com/office/drawing/2016/5/13/chartex" xmlns:cx8="http://schemas.microsoft.com/office/drawing/2016/5/14/chartex" xmlns:mc="http://schemas.openxmlformats.org/markup-compatibility/2006" xmlns:aink="http://schemas.microsoft.com/office/drawing/2016/ink" xmlns:am3d="http://schemas.microsoft.com/office/drawing/2017/model3d" xmlns:o="urn:schemas-microsoft-com:office:office" xmlns:r="http://schemas.openxmlformats.org/officeDocument/2006/relationships" xmlns:m="http://schemas.openxmlformats.org/officeDocument/2006/math" xmlns:v="urn:schemas-microsoft-com:vml" xmlns:wp14="http://schemas.microsoft.com/office/word/2010/wordprocessingDrawing" xmlns:wp="http://schemas.openxmlformats.org/drawingml/2006/wordprocessingDrawing" xmlns:w10="urn:schemas-microsoft-com:office:word" xmlns:w="http://schemas.openxmlformats.org/wordprocessingml/2006/main" xmlns:w14="http://schemas.microsoft.com/office/word/2010/wordml" xmlns:w15="http://schemas.microsoft.com/office/word/2012/wordml" xmlns:w16cid="http://schemas.microsoft.com/office/word/2016/wordml/cid" xmlns:w16se="http://schemas.microsoft.com/office/word/2015/wordml/symex" xmlns:wpg="http://schemas.microsoft.com/office/word/2010/wordprocessingGroup" xmlns:wpi="http://schemas.microsoft.com/office/word/2010/wordprocessingInk" xmlns:wne="http://schemas.microsoft.com/office/word/2006/wordml" xmlns:wps="http://schemas.microsoft.com/office/word/2010/wordprocessingShape" mc:Ignorable="w14 w15 w16se w16cid wp14">
   <w:sdt>
     <w:sdtPr>
       <w:id w:val="864490362"/>
@@ -2873,7 +2899,7 @@
 </file>
 
 <file path=word/footnotes.xml><?xml version="1.0" encoding="utf-8"?>
-<w:footnotes xmlns:wpc="http://schemas.microsoft.com/office/word/2010/wordprocessingCanvas" xmlns:cx="http://schemas.microsoft.com/office/drawing/2014/chartex" xmlns:mc="http://schemas.openxmlformats.org/markup-compatibility/2006" xmlns:o="urn:schemas-microsoft-com:office:office" xmlns:r="http://schemas.openxmlformats.org/officeDocument/2006/relationships" xmlns:m="http://schemas.openxmlformats.org/officeDocument/2006/math" xmlns:v="urn:schemas-microsoft-com:vml" xmlns:wp14="http://schemas.microsoft.com/office/word/2010/wordprocessingDrawing" xmlns:wp="http://schemas.openxmlformats.org/drawingml/2006/wordprocessingDrawing" xmlns:w10="urn:schemas-microsoft-com:office:word" xmlns:w="http://schemas.openxmlformats.org/wordprocessingml/2006/main" xmlns:w14="http://schemas.microsoft.com/office/word/2010/wordml" xmlns:w15="http://schemas.microsoft.com/office/word/2012/wordml" xmlns:w16se="http://schemas.microsoft.com/office/word/2015/wordml/symex" xmlns:wpg="http://schemas.microsoft.com/office/word/2010/wordprocessingGroup" xmlns:wpi="http://schemas.microsoft.com/office/word/2010/wordprocessingInk" xmlns:wne="http://schemas.microsoft.com/office/word/2006/wordml" xmlns:wps="http://schemas.microsoft.com/office/word/2010/wordprocessingShape" mc:Ignorable="w14 w15 w16se wp14">
+<w:footnotes xmlns:wpc="http://schemas.microsoft.com/office/word/2010/wordprocessingCanvas" xmlns:cx="http://schemas.microsoft.com/office/drawing/2014/chartex" xmlns:cx1="http://schemas.microsoft.com/office/drawing/2015/9/8/chartex" xmlns:cx2="http://schemas.microsoft.com/office/drawing/2015/10/21/chartex" xmlns:cx3="http://schemas.microsoft.com/office/drawing/2016/5/9/chartex" xmlns:cx4="http://schemas.microsoft.com/office/drawing/2016/5/10/chartex" xmlns:cx5="http://schemas.microsoft.com/office/drawing/2016/5/11/chartex" xmlns:cx6="http://schemas.microsoft.com/office/drawing/2016/5/12/chartex" xmlns:cx7="http://schemas.microsoft.com/office/drawing/2016/5/13/chartex" xmlns:cx8="http://schemas.microsoft.com/office/drawing/2016/5/14/chartex" xmlns:mc="http://schemas.openxmlformats.org/markup-compatibility/2006" xmlns:aink="http://schemas.microsoft.com/office/drawing/2016/ink" xmlns:am3d="http://schemas.microsoft.com/office/drawing/2017/model3d" xmlns:o="urn:schemas-microsoft-com:office:office" xmlns:r="http://schemas.openxmlformats.org/officeDocument/2006/relationships" xmlns:m="http://schemas.openxmlformats.org/officeDocument/2006/math" xmlns:v="urn:schemas-microsoft-com:vml" xmlns:wp14="http://schemas.microsoft.com/office/word/2010/wordprocessingDrawing" xmlns:wp="http://schemas.openxmlformats.org/drawingml/2006/wordprocessingDrawing" xmlns:w10="urn:schemas-microsoft-com:office:word" xmlns:w="http://schemas.openxmlformats.org/wordprocessingml/2006/main" xmlns:w14="http://schemas.microsoft.com/office/word/2010/wordml" xmlns:w15="http://schemas.microsoft.com/office/word/2012/wordml" xmlns:w16cid="http://schemas.microsoft.com/office/word/2016/wordml/cid" xmlns:w16se="http://schemas.microsoft.com/office/word/2015/wordml/symex" xmlns:wpg="http://schemas.microsoft.com/office/word/2010/wordprocessingGroup" xmlns:wpi="http://schemas.microsoft.com/office/word/2010/wordprocessingInk" xmlns:wne="http://schemas.microsoft.com/office/word/2006/wordml" xmlns:wps="http://schemas.microsoft.com/office/word/2010/wordprocessingShape" mc:Ignorable="w14 w15 w16se w16cid wp14">
   <w:footnote w:type="separator" w:id="-1">
     <w:p>
       <w:pPr>
@@ -2898,7 +2924,7 @@
 </file>
 
 <file path=word/header1.xml><?xml version="1.0" encoding="utf-8"?>
-<w:hdr xmlns:wpc="http://schemas.microsoft.com/office/word/2010/wordprocessingCanvas" xmlns:cx="http://schemas.microsoft.com/office/drawing/2014/chartex" xmlns:mc="http://schemas.openxmlformats.org/markup-compatibility/2006" xmlns:o="urn:schemas-microsoft-com:office:office" xmlns:r="http://schemas.openxmlformats.org/officeDocument/2006/relationships" xmlns:m="http://schemas.openxmlformats.org/officeDocument/2006/math" xmlns:v="urn:schemas-microsoft-com:vml" xmlns:wp14="http://schemas.microsoft.com/office/word/2010/wordprocessingDrawing" xmlns:wp="http://schemas.openxmlformats.org/drawingml/2006/wordprocessingDrawing" xmlns:w10="urn:schemas-microsoft-com:office:word" xmlns:w="http://schemas.openxmlformats.org/wordprocessingml/2006/main" xmlns:w14="http://schemas.microsoft.com/office/word/2010/wordml" xmlns:w15="http://schemas.microsoft.com/office/word/2012/wordml" xmlns:w16se="http://schemas.microsoft.com/office/word/2015/wordml/symex" xmlns:wpg="http://schemas.microsoft.com/office/word/2010/wordprocessingGroup" xmlns:wpi="http://schemas.microsoft.com/office/word/2010/wordprocessingInk" xmlns:wne="http://schemas.microsoft.com/office/word/2006/wordml" xmlns:wps="http://schemas.microsoft.com/office/word/2010/wordprocessingShape" mc:Ignorable="w14 w15 w16se wp14">
+<w:hdr xmlns:wpc="http://schemas.microsoft.com/office/word/2010/wordprocessingCanvas" xmlns:cx="http://schemas.microsoft.com/office/drawing/2014/chartex" xmlns:cx1="http://schemas.microsoft.com/office/drawing/2015/9/8/chartex" xmlns:cx2="http://schemas.microsoft.com/office/drawing/2015/10/21/chartex" xmlns:cx3="http://schemas.microsoft.com/office/drawing/2016/5/9/chartex" xmlns:cx4="http://schemas.microsoft.com/office/drawing/2016/5/10/chartex" xmlns:cx5="http://schemas.microsoft.com/office/drawing/2016/5/11/chartex" xmlns:cx6="http://schemas.microsoft.com/office/drawing/2016/5/12/chartex" xmlns:cx7="http://schemas.microsoft.com/office/drawing/2016/5/13/chartex" xmlns:cx8="http://schemas.microsoft.com/office/drawing/2016/5/14/chartex" xmlns:mc="http://schemas.openxmlformats.org/markup-compatibility/2006" xmlns:aink="http://schemas.microsoft.com/office/drawing/2016/ink" xmlns:am3d="http://schemas.microsoft.com/office/drawing/2017/model3d" xmlns:o="urn:schemas-microsoft-com:office:office" xmlns:r="http://schemas.openxmlformats.org/officeDocument/2006/relationships" xmlns:m="http://schemas.openxmlformats.org/officeDocument/2006/math" xmlns:v="urn:schemas-microsoft-com:vml" xmlns:wp14="http://schemas.microsoft.com/office/word/2010/wordprocessingDrawing" xmlns:wp="http://schemas.openxmlformats.org/drawingml/2006/wordprocessingDrawing" xmlns:w10="urn:schemas-microsoft-com:office:word" xmlns:w="http://schemas.openxmlformats.org/wordprocessingml/2006/main" xmlns:w14="http://schemas.microsoft.com/office/word/2010/wordml" xmlns:w15="http://schemas.microsoft.com/office/word/2012/wordml" xmlns:w16cid="http://schemas.microsoft.com/office/word/2016/wordml/cid" xmlns:w16se="http://schemas.microsoft.com/office/word/2015/wordml/symex" xmlns:wpg="http://schemas.microsoft.com/office/word/2010/wordprocessingGroup" xmlns:wpi="http://schemas.microsoft.com/office/word/2010/wordprocessingInk" xmlns:wne="http://schemas.microsoft.com/office/word/2006/wordml" xmlns:wps="http://schemas.microsoft.com/office/word/2010/wordprocessingShape" mc:Ignorable="w14 w15 w16se w16cid wp14">
   <w:p>
     <w:pPr>
       <w:pStyle w:val="Header"/>
@@ -2971,14 +2997,14 @@
         <w:sz w:val="28"/>
         <w:szCs w:val="28"/>
       </w:rPr>
-      <w:t>Proposed</w:t>
+      <w:t>Released</w:t>
     </w:r>
   </w:p>
 </w:hdr>
 </file>
 
 <file path=word/numbering.xml><?xml version="1.0" encoding="utf-8"?>
-<w:numbering xmlns:wpc="http://schemas.microsoft.com/office/word/2010/wordprocessingCanvas" xmlns:cx="http://schemas.microsoft.com/office/drawing/2014/chartex" xmlns:mc="http://schemas.openxmlformats.org/markup-compatibility/2006" xmlns:o="urn:schemas-microsoft-com:office:office" xmlns:r="http://schemas.openxmlformats.org/officeDocument/2006/relationships" xmlns:m="http://schemas.openxmlformats.org/officeDocument/2006/math" xmlns:v="urn:schemas-microsoft-com:vml" xmlns:wp14="http://schemas.microsoft.com/office/word/2010/wordprocessingDrawing" xmlns:wp="http://schemas.openxmlformats.org/drawingml/2006/wordprocessingDrawing" xmlns:w10="urn:schemas-microsoft-com:office:word" xmlns:w="http://schemas.openxmlformats.org/wordprocessingml/2006/main" xmlns:w14="http://schemas.microsoft.com/office/word/2010/wordml" xmlns:w15="http://schemas.microsoft.com/office/word/2012/wordml" xmlns:w16se="http://schemas.microsoft.com/office/word/2015/wordml/symex" xmlns:wpg="http://schemas.microsoft.com/office/word/2010/wordprocessingGroup" xmlns:wpi="http://schemas.microsoft.com/office/word/2010/wordprocessingInk" xmlns:wne="http://schemas.microsoft.com/office/word/2006/wordml" xmlns:wps="http://schemas.microsoft.com/office/word/2010/wordprocessingShape" mc:Ignorable="w14 w15 w16se wp14">
+<w:numbering xmlns:wpc="http://schemas.microsoft.com/office/word/2010/wordprocessingCanvas" xmlns:cx="http://schemas.microsoft.com/office/drawing/2014/chartex" xmlns:cx1="http://schemas.microsoft.com/office/drawing/2015/9/8/chartex" xmlns:cx2="http://schemas.microsoft.com/office/drawing/2015/10/21/chartex" xmlns:cx3="http://schemas.microsoft.com/office/drawing/2016/5/9/chartex" xmlns:cx4="http://schemas.microsoft.com/office/drawing/2016/5/10/chartex" xmlns:cx5="http://schemas.microsoft.com/office/drawing/2016/5/11/chartex" xmlns:cx6="http://schemas.microsoft.com/office/drawing/2016/5/12/chartex" xmlns:cx7="http://schemas.microsoft.com/office/drawing/2016/5/13/chartex" xmlns:cx8="http://schemas.microsoft.com/office/drawing/2016/5/14/chartex" xmlns:mc="http://schemas.openxmlformats.org/markup-compatibility/2006" xmlns:aink="http://schemas.microsoft.com/office/drawing/2016/ink" xmlns:am3d="http://schemas.microsoft.com/office/drawing/2017/model3d" xmlns:o="urn:schemas-microsoft-com:office:office" xmlns:r="http://schemas.openxmlformats.org/officeDocument/2006/relationships" xmlns:m="http://schemas.openxmlformats.org/officeDocument/2006/math" xmlns:v="urn:schemas-microsoft-com:vml" xmlns:wp14="http://schemas.microsoft.com/office/word/2010/wordprocessingDrawing" xmlns:wp="http://schemas.openxmlformats.org/drawingml/2006/wordprocessingDrawing" xmlns:w10="urn:schemas-microsoft-com:office:word" xmlns:w="http://schemas.openxmlformats.org/wordprocessingml/2006/main" xmlns:w14="http://schemas.microsoft.com/office/word/2010/wordml" xmlns:w15="http://schemas.microsoft.com/office/word/2012/wordml" xmlns:w16cid="http://schemas.microsoft.com/office/word/2016/wordml/cid" xmlns:w16se="http://schemas.microsoft.com/office/word/2015/wordml/symex" xmlns:wpg="http://schemas.microsoft.com/office/word/2010/wordprocessingGroup" xmlns:wpi="http://schemas.microsoft.com/office/word/2010/wordprocessingInk" xmlns:wne="http://schemas.microsoft.com/office/word/2006/wordml" xmlns:wps="http://schemas.microsoft.com/office/word/2010/wordprocessingShape" mc:Ignorable="w14 w15 w16se w16cid wp14">
   <w:abstractNum w:abstractNumId="0" w15:restartNumberingAfterBreak="0">
     <w:nsid w:val="03557568"/>
     <w:multiLevelType w:val="hybridMultilevel"/>
@@ -4257,7 +4283,7 @@
 </file>
 
 <file path=word/styles.xml><?xml version="1.0" encoding="utf-8"?>
-<w:styles xmlns:mc="http://schemas.openxmlformats.org/markup-compatibility/2006" xmlns:r="http://schemas.openxmlformats.org/officeDocument/2006/relationships" xmlns:w="http://schemas.openxmlformats.org/wordprocessingml/2006/main" xmlns:w14="http://schemas.microsoft.com/office/word/2010/wordml" xmlns:w15="http://schemas.microsoft.com/office/word/2012/wordml" xmlns:w16se="http://schemas.microsoft.com/office/word/2015/wordml/symex" mc:Ignorable="w14 w15 w16se">
+<w:styles xmlns:mc="http://schemas.openxmlformats.org/markup-compatibility/2006" xmlns:r="http://schemas.openxmlformats.org/officeDocument/2006/relationships" xmlns:w="http://schemas.openxmlformats.org/wordprocessingml/2006/main" xmlns:w14="http://schemas.microsoft.com/office/word/2010/wordml" xmlns:w15="http://schemas.microsoft.com/office/word/2012/wordml" xmlns:w16cid="http://schemas.microsoft.com/office/word/2016/wordml/cid" xmlns:w16se="http://schemas.microsoft.com/office/word/2015/wordml/symex" mc:Ignorable="w14 w15 w16se w16cid">
   <w:docDefaults>
     <w:rPrDefault>
       <w:rPr>
@@ -4273,7 +4299,7 @@
       </w:pPr>
     </w:pPrDefault>
   </w:docDefaults>
-  <w:latentStyles w:defLockedState="0" w:defUIPriority="99" w:defSemiHidden="0" w:defUnhideWhenUsed="0" w:defQFormat="0" w:count="371">
+  <w:latentStyles w:defLockedState="0" w:defUIPriority="99" w:defSemiHidden="0" w:defUnhideWhenUsed="0" w:defQFormat="0" w:count="376">
     <w:lsdException w:name="Normal" w:uiPriority="0" w:qFormat="1"/>
     <w:lsdException w:name="heading 1" w:uiPriority="9" w:qFormat="1"/>
     <w:lsdException w:name="heading 2" w:semiHidden="1" w:uiPriority="9" w:unhideWhenUsed="1" w:qFormat="1"/>
@@ -4379,7 +4405,6 @@
     <w:lsdException w:name="HTML Sample" w:semiHidden="1" w:unhideWhenUsed="1"/>
     <w:lsdException w:name="HTML Typewriter" w:semiHidden="1" w:unhideWhenUsed="1"/>
     <w:lsdException w:name="HTML Variable" w:semiHidden="1" w:unhideWhenUsed="1"/>
-    <w:lsdException w:name="Normal Table" w:semiHidden="1" w:unhideWhenUsed="1"/>
     <w:lsdException w:name="annotation subject" w:semiHidden="1" w:unhideWhenUsed="1"/>
     <w:lsdException w:name="No List" w:semiHidden="1" w:unhideWhenUsed="1"/>
     <w:lsdException w:name="Outline List 1" w:semiHidden="1" w:unhideWhenUsed="1"/>
@@ -4422,11 +4447,8 @@
     <w:lsdException w:name="Table Contemporary" w:semiHidden="1" w:unhideWhenUsed="1"/>
     <w:lsdException w:name="Table Elegant" w:semiHidden="1" w:unhideWhenUsed="1"/>
     <w:lsdException w:name="Table Professional" w:semiHidden="1" w:unhideWhenUsed="1"/>
-    <w:lsdException w:name="Table Subtle 1" w:semiHidden="1" w:unhideWhenUsed="1"/>
     <w:lsdException w:name="Table Subtle 2" w:semiHidden="1" w:unhideWhenUsed="1"/>
     <w:lsdException w:name="Table Web 1" w:semiHidden="1" w:unhideWhenUsed="1"/>
-    <w:lsdException w:name="Table Web 2" w:semiHidden="1" w:unhideWhenUsed="1"/>
-    <w:lsdException w:name="Table Web 3" w:semiHidden="1" w:unhideWhenUsed="1"/>
     <w:lsdException w:name="Balloon Text" w:semiHidden="1" w:unhideWhenUsed="1"/>
     <w:lsdException w:name="Table Grid" w:uiPriority="39"/>
     <w:lsdException w:name="Table Theme" w:semiHidden="1" w:unhideWhenUsed="1"/>
@@ -4645,6 +4667,11 @@
     <w:lsdException w:name="List Table 5 Dark Accent 6" w:uiPriority="50"/>
     <w:lsdException w:name="List Table 6 Colorful Accent 6" w:uiPriority="51"/>
     <w:lsdException w:name="List Table 7 Colorful Accent 6" w:uiPriority="52"/>
+    <w:lsdException w:name="Mention" w:semiHidden="1" w:unhideWhenUsed="1"/>
+    <w:lsdException w:name="Smart Hyperlink" w:semiHidden="1" w:unhideWhenUsed="1"/>
+    <w:lsdException w:name="Hashtag" w:semiHidden="1" w:unhideWhenUsed="1"/>
+    <w:lsdException w:name="Unresolved Mention" w:semiHidden="1" w:unhideWhenUsed="1"/>
+    <w:lsdException w:name="Smart Link" w:semiHidden="1" w:unhideWhenUsed="1"/>
   </w:latentStyles>
   <w:style w:type="paragraph" w:default="1" w:styleId="Normal">
     <w:name w:val="Normal"/>
@@ -5509,7 +5536,7 @@
 </file>
 
 <file path=customXml/itemProps1.xml><?xml version="1.0" encoding="utf-8"?>
-<ds:datastoreItem xmlns:ds="http://schemas.openxmlformats.org/officeDocument/2006/customXml" ds:itemID="{E0EBFFB7-5DC8-4BE5-AAA6-91F5B1890149}">
+<ds:datastoreItem xmlns:ds="http://schemas.openxmlformats.org/officeDocument/2006/customXml" ds:itemID="{5FC88902-14F9-41D0-A6B9-5E23B4D31E67}">
   <ds:schemaRefs>
     <ds:schemaRef ds:uri="http://schemas.openxmlformats.org/officeDocument/2006/bibliography"/>
   </ds:schemaRefs>

</xml_diff>

<commit_message>
Updating the CYRS document status Signed-off-by: Hazemmekawy <dextermekawy@gmail.com>
</commit_message>
<xml_diff>
--- a/Input documents/CYRS.docx
+++ b/Input documents/CYRS.docx
@@ -108,8 +108,10 @@
           <w:sz w:val="36"/>
           <w:szCs w:val="36"/>
         </w:rPr>
-        <w:t>Proposed</w:t>
-      </w:r>
+        <w:t>Released</w:t>
+      </w:r>
+      <w:bookmarkStart w:id="0" w:name="_GoBack"/>
+      <w:bookmarkEnd w:id="0"/>
       <w:r>
         <w:br w:type="page"/>
       </w:r>
@@ -970,8 +972,6 @@
       <w:pPr>
         <w:ind w:left="-90"/>
       </w:pPr>
-      <w:bookmarkStart w:id="0" w:name="_GoBack"/>
-      <w:bookmarkEnd w:id="0"/>
     </w:p>
     <w:p>
       <w:pPr>
@@ -1986,59 +1986,33 @@
       <w:r>
         <w:t xml:space="preserve">Figure </w:t>
       </w:r>
-      <w:r>
-        <w:fldChar w:fldCharType="begin"/>
-      </w:r>
-      <w:r>
-        <w:instrText xml:space="preserve"> STYLEREF 1 \s </w:instrText>
-      </w:r>
-      <w:r>
-        <w:fldChar w:fldCharType="separate"/>
-      </w:r>
-      <w:r>
-        <w:rPr>
-          <w:rFonts w:hint="cs"/>
-          <w:noProof/>
-          <w:cs/>
-        </w:rPr>
-        <w:t>‎</w:t>
-      </w:r>
-      <w:r>
-        <w:rPr>
-          <w:noProof/>
-        </w:rPr>
-        <w:t>1</w:t>
-      </w:r>
-      <w:r>
-        <w:rPr>
-          <w:noProof/>
-        </w:rPr>
-        <w:fldChar w:fldCharType="end"/>
-      </w:r>
+      <w:fldSimple w:instr=" STYLEREF 1 \s ">
+        <w:r>
+          <w:rPr>
+            <w:rFonts w:hint="cs"/>
+            <w:noProof/>
+            <w:cs/>
+          </w:rPr>
+          <w:t>‎</w:t>
+        </w:r>
+        <w:r>
+          <w:rPr>
+            <w:noProof/>
+          </w:rPr>
+          <w:t>1</w:t>
+        </w:r>
+      </w:fldSimple>
       <w:r>
         <w:noBreakHyphen/>
       </w:r>
-      <w:r>
-        <w:fldChar w:fldCharType="begin"/>
-      </w:r>
-      <w:r>
-        <w:instrText xml:space="preserve"> SEQ Figure \* ARABIC \s 1 </w:instrText>
-      </w:r>
-      <w:r>
-        <w:fldChar w:fldCharType="separate"/>
-      </w:r>
-      <w:r>
-        <w:rPr>
-          <w:noProof/>
-        </w:rPr>
-        <w:t>1</w:t>
-      </w:r>
-      <w:r>
-        <w:rPr>
-          <w:noProof/>
-        </w:rPr>
-        <w:fldChar w:fldCharType="end"/>
-      </w:r>
+      <w:fldSimple w:instr=" SEQ Figure \* ARABIC \s 1 ">
+        <w:r>
+          <w:rPr>
+            <w:noProof/>
+          </w:rPr>
+          <w:t>1</w:t>
+        </w:r>
+      </w:fldSimple>
       <w:bookmarkEnd w:id="2"/>
       <w:r>
         <w:t xml:space="preserve"> </w:t>
@@ -2591,7 +2565,23 @@
                 <w:sz w:val="28"/>
                 <w:szCs w:val="28"/>
               </w:rPr>
-              <w:t>Micro controller performs basic operations which are addition, subtraction, division and multiplication on numbers token from keypad and handles exceptional cases such as division  by zero and generates the accurate result or an error if it is required</w:t>
+              <w:t xml:space="preserve">Micro controller performs basic operations which are addition, subtraction, division and multiplication on numbers token from keypad and handles exceptional cases such as </w:t>
+            </w:r>
+            <w:proofErr w:type="gramStart"/>
+            <w:r>
+              <w:rPr>
+                <w:sz w:val="28"/>
+                <w:szCs w:val="28"/>
+              </w:rPr>
+              <w:t>division  by</w:t>
+            </w:r>
+            <w:proofErr w:type="gramEnd"/>
+            <w:r>
+              <w:rPr>
+                <w:sz w:val="28"/>
+                <w:szCs w:val="28"/>
+              </w:rPr>
+              <w:t xml:space="preserve"> zero and generates the accurate result or an error if it is required</w:t>
             </w:r>
             <w:r>
               <w:rPr>
@@ -4405,6 +4395,7 @@
     <w:lsdException w:name="HTML Sample" w:semiHidden="1" w:unhideWhenUsed="1"/>
     <w:lsdException w:name="HTML Typewriter" w:semiHidden="1" w:unhideWhenUsed="1"/>
     <w:lsdException w:name="HTML Variable" w:semiHidden="1" w:unhideWhenUsed="1"/>
+    <w:lsdException w:name="Normal Table" w:semiHidden="1" w:unhideWhenUsed="1"/>
     <w:lsdException w:name="annotation subject" w:semiHidden="1" w:unhideWhenUsed="1"/>
     <w:lsdException w:name="No List" w:semiHidden="1" w:unhideWhenUsed="1"/>
     <w:lsdException w:name="Outline List 1" w:semiHidden="1" w:unhideWhenUsed="1"/>
@@ -4447,8 +4438,11 @@
     <w:lsdException w:name="Table Contemporary" w:semiHidden="1" w:unhideWhenUsed="1"/>
     <w:lsdException w:name="Table Elegant" w:semiHidden="1" w:unhideWhenUsed="1"/>
     <w:lsdException w:name="Table Professional" w:semiHidden="1" w:unhideWhenUsed="1"/>
+    <w:lsdException w:name="Table Subtle 1" w:semiHidden="1" w:unhideWhenUsed="1"/>
     <w:lsdException w:name="Table Subtle 2" w:semiHidden="1" w:unhideWhenUsed="1"/>
     <w:lsdException w:name="Table Web 1" w:semiHidden="1" w:unhideWhenUsed="1"/>
+    <w:lsdException w:name="Table Web 2" w:semiHidden="1" w:unhideWhenUsed="1"/>
+    <w:lsdException w:name="Table Web 3" w:semiHidden="1" w:unhideWhenUsed="1"/>
     <w:lsdException w:name="Balloon Text" w:semiHidden="1" w:unhideWhenUsed="1"/>
     <w:lsdException w:name="Table Grid" w:uiPriority="39"/>
     <w:lsdException w:name="Table Theme" w:semiHidden="1" w:unhideWhenUsed="1"/>
@@ -5536,7 +5530,7 @@
 </file>
 
 <file path=customXml/itemProps1.xml><?xml version="1.0" encoding="utf-8"?>
-<ds:datastoreItem xmlns:ds="http://schemas.openxmlformats.org/officeDocument/2006/customXml" ds:itemID="{5FC88902-14F9-41D0-A6B9-5E23B4D31E67}">
+<ds:datastoreItem xmlns:ds="http://schemas.openxmlformats.org/officeDocument/2006/customXml" ds:itemID="{656C1A0A-5E8D-4DC5-981B-871CDAF930E1}">
   <ds:schemaRefs>
     <ds:schemaRef ds:uri="http://schemas.openxmlformats.org/officeDocument/2006/bibliography"/>
   </ds:schemaRefs>

</xml_diff>

<commit_message>
Updating the CYRS Document.
- Added changes in Req_PO1_DGC_CYRS_001_V01 to support up to 7 digits per operand now Req_PO1_DGC_CYRS_001_V02
- Added Req_PO1_DGC_CYRS_006_V01.

Signed-off-by: Hazemmekawy <dextermekawy@gmail.com>
</commit_message>
<xml_diff>
--- a/Input documents/CYRS.docx
+++ b/Input documents/CYRS.docx
@@ -94,13 +94,8 @@
           <w:sz w:val="36"/>
           <w:szCs w:val="36"/>
         </w:rPr>
-        <w:t>Version 1.2</w:t>
-      </w:r>
-    </w:p>
-    <w:p>
-      <w:pPr>
-        <w:jc w:val="center"/>
-      </w:pPr>
+        <w:t>Version 1.</w:t>
+      </w:r>
       <w:r>
         <w:rPr>
           <w:b/>
@@ -108,10 +103,22 @@
           <w:sz w:val="36"/>
           <w:szCs w:val="36"/>
         </w:rPr>
-        <w:t>Released</w:t>
-      </w:r>
-      <w:bookmarkStart w:id="0" w:name="_GoBack"/>
-      <w:bookmarkEnd w:id="0"/>
+        <w:t>3</w:t>
+      </w:r>
+    </w:p>
+    <w:p>
+      <w:pPr>
+        <w:jc w:val="center"/>
+      </w:pPr>
+      <w:r>
+        <w:rPr>
+          <w:b/>
+          <w:bCs/>
+          <w:sz w:val="36"/>
+          <w:szCs w:val="36"/>
+        </w:rPr>
+        <w:t>Proposed</w:t>
+      </w:r>
       <w:r>
         <w:br w:type="page"/>
       </w:r>
@@ -967,25 +974,229 @@
           </w:p>
         </w:tc>
       </w:tr>
+      <w:tr>
+        <w:trPr>
+          <w:trHeight w:val="1752"/>
+        </w:trPr>
+        <w:tc>
+          <w:tcPr>
+            <w:tcW w:w="1165" w:type="dxa"/>
+            <w:shd w:val="clear" w:color="auto" w:fill="FFFFFF" w:themeFill="background1"/>
+            <w:vAlign w:val="center"/>
+          </w:tcPr>
+          <w:p>
+            <w:pPr>
+              <w:rPr>
+                <w:sz w:val="28"/>
+                <w:szCs w:val="28"/>
+              </w:rPr>
+            </w:pPr>
+            <w:r>
+              <w:rPr>
+                <w:sz w:val="28"/>
+                <w:szCs w:val="28"/>
+              </w:rPr>
+              <w:t>1.3</w:t>
+            </w:r>
+          </w:p>
+        </w:tc>
+        <w:tc>
+          <w:tcPr>
+            <w:tcW w:w="2700" w:type="dxa"/>
+            <w:shd w:val="clear" w:color="auto" w:fill="FFFFFF" w:themeFill="background1"/>
+            <w:vAlign w:val="center"/>
+          </w:tcPr>
+          <w:p>
+            <w:pPr>
+              <w:pStyle w:val="NormalWeb"/>
+              <w:tabs>
+                <w:tab w:val="center" w:pos="1427"/>
+              </w:tabs>
+              <w:spacing w:before="0" w:beforeAutospacing="0" w:after="0" w:afterAutospacing="0"/>
+              <w:rPr>
+                <w:rFonts w:asciiTheme="minorHAnsi" w:eastAsiaTheme="minorHAnsi" w:hAnsiTheme="minorHAnsi" w:cstheme="minorBidi"/>
+                <w:sz w:val="28"/>
+                <w:szCs w:val="28"/>
+              </w:rPr>
+            </w:pPr>
+            <w:r>
+              <w:rPr>
+                <w:rFonts w:asciiTheme="minorHAnsi" w:eastAsiaTheme="minorHAnsi" w:hAnsiTheme="minorHAnsi" w:cstheme="minorBidi"/>
+                <w:sz w:val="28"/>
+                <w:szCs w:val="28"/>
+              </w:rPr>
+              <w:t>- Hazem Mekawy</w:t>
+            </w:r>
+          </w:p>
+        </w:tc>
+        <w:tc>
+          <w:tcPr>
+            <w:tcW w:w="1440" w:type="dxa"/>
+            <w:shd w:val="clear" w:color="auto" w:fill="FFFFFF" w:themeFill="background1"/>
+            <w:vAlign w:val="center"/>
+          </w:tcPr>
+          <w:p>
+            <w:pPr>
+              <w:pStyle w:val="NormalWeb"/>
+              <w:spacing w:before="0" w:beforeAutospacing="0" w:after="0" w:afterAutospacing="0"/>
+              <w:rPr>
+                <w:rFonts w:asciiTheme="minorHAnsi" w:eastAsiaTheme="minorHAnsi" w:hAnsiTheme="minorHAnsi" w:cstheme="minorBidi"/>
+                <w:sz w:val="28"/>
+                <w:szCs w:val="28"/>
+              </w:rPr>
+            </w:pPr>
+            <w:r>
+              <w:rPr>
+                <w:rFonts w:asciiTheme="minorHAnsi" w:eastAsiaTheme="minorHAnsi" w:hAnsiTheme="minorHAnsi" w:cstheme="minorBidi"/>
+                <w:sz w:val="28"/>
+                <w:szCs w:val="28"/>
+              </w:rPr>
+              <w:t>27/2/2020</w:t>
+            </w:r>
+          </w:p>
+        </w:tc>
+        <w:tc>
+          <w:tcPr>
+            <w:tcW w:w="4500" w:type="dxa"/>
+            <w:shd w:val="clear" w:color="auto" w:fill="FFFFFF" w:themeFill="background1"/>
+            <w:vAlign w:val="center"/>
+          </w:tcPr>
+          <w:p>
+            <w:pPr>
+              <w:pStyle w:val="ListParagraph"/>
+              <w:numPr>
+                <w:ilvl w:val="0"/>
+                <w:numId w:val="9"/>
+              </w:numPr>
+              <w:rPr>
+                <w:sz w:val="28"/>
+                <w:szCs w:val="28"/>
+              </w:rPr>
+            </w:pPr>
+            <w:r>
+              <w:rPr>
+                <w:sz w:val="28"/>
+                <w:szCs w:val="28"/>
+              </w:rPr>
+              <w:t xml:space="preserve">Added changes in </w:t>
+            </w:r>
+            <w:r>
+              <w:rPr>
+                <w:sz w:val="24"/>
+                <w:szCs w:val="24"/>
+              </w:rPr>
+              <w:t>Req_PO1_DGC_CYRS_001_V01</w:t>
+            </w:r>
+            <w:r>
+              <w:rPr>
+                <w:sz w:val="24"/>
+                <w:szCs w:val="24"/>
+              </w:rPr>
+              <w:t xml:space="preserve"> to support up to 7 digits per operand</w:t>
+            </w:r>
+            <w:r>
+              <w:rPr>
+                <w:sz w:val="24"/>
+                <w:szCs w:val="24"/>
+              </w:rPr>
+              <w:t xml:space="preserve"> now </w:t>
+            </w:r>
+            <w:r>
+              <w:rPr>
+                <w:sz w:val="24"/>
+                <w:szCs w:val="24"/>
+              </w:rPr>
+              <w:t>Req_PO1_DGC_CYRS_001_V0</w:t>
+            </w:r>
+            <w:r>
+              <w:rPr>
+                <w:sz w:val="24"/>
+                <w:szCs w:val="24"/>
+              </w:rPr>
+              <w:t>2</w:t>
+            </w:r>
+          </w:p>
+          <w:p>
+            <w:pPr>
+              <w:pStyle w:val="ListParagraph"/>
+              <w:numPr>
+                <w:ilvl w:val="0"/>
+                <w:numId w:val="9"/>
+              </w:numPr>
+              <w:rPr>
+                <w:sz w:val="28"/>
+                <w:szCs w:val="28"/>
+              </w:rPr>
+            </w:pPr>
+            <w:r>
+              <w:rPr>
+                <w:sz w:val="28"/>
+                <w:szCs w:val="28"/>
+              </w:rPr>
+              <w:t xml:space="preserve">Added </w:t>
+            </w:r>
+            <w:r>
+              <w:rPr>
+                <w:sz w:val="24"/>
+                <w:szCs w:val="24"/>
+              </w:rPr>
+              <w:t>Req_PO1_DGC_CYRS_00</w:t>
+            </w:r>
+            <w:r>
+              <w:rPr>
+                <w:sz w:val="24"/>
+                <w:szCs w:val="24"/>
+              </w:rPr>
+              <w:t>6</w:t>
+            </w:r>
+            <w:r>
+              <w:rPr>
+                <w:sz w:val="24"/>
+                <w:szCs w:val="24"/>
+              </w:rPr>
+              <w:t>_V01</w:t>
+            </w:r>
+            <w:r>
+              <w:rPr>
+                <w:sz w:val="24"/>
+                <w:szCs w:val="24"/>
+              </w:rPr>
+              <w:t>.</w:t>
+            </w:r>
+          </w:p>
+        </w:tc>
+        <w:tc>
+          <w:tcPr>
+            <w:tcW w:w="1345" w:type="dxa"/>
+            <w:shd w:val="clear" w:color="auto" w:fill="FFFFFF" w:themeFill="background1"/>
+            <w:vAlign w:val="center"/>
+          </w:tcPr>
+          <w:p>
+            <w:pPr>
+              <w:pStyle w:val="NormalWeb"/>
+              <w:spacing w:before="0" w:beforeAutospacing="0" w:after="0" w:afterAutospacing="0"/>
+              <w:rPr>
+                <w:sz w:val="28"/>
+                <w:szCs w:val="28"/>
+              </w:rPr>
+            </w:pPr>
+            <w:r>
+              <w:rPr>
+                <w:sz w:val="28"/>
+                <w:szCs w:val="28"/>
+              </w:rPr>
+              <w:t>Proposed</w:t>
+            </w:r>
+          </w:p>
+        </w:tc>
+      </w:tr>
     </w:tbl>
     <w:p>
       <w:pPr>
         <w:ind w:left="-90"/>
       </w:pPr>
     </w:p>
-    <w:p>
-      <w:pPr>
-        <w:ind w:left="-90"/>
-      </w:pPr>
-    </w:p>
-    <w:p>
-      <w:pPr>
-        <w:ind w:left="-90"/>
-      </w:pPr>
-      <w:r>
-        <w:tab/>
-      </w:r>
-    </w:p>
+    <w:p/>
     <w:p/>
     <w:p>
       <w:pPr>
@@ -1646,7 +1857,7 @@
           <w:szCs w:val="48"/>
         </w:rPr>
       </w:pPr>
-      <w:bookmarkStart w:id="1" w:name="_Toc31796854"/>
+      <w:bookmarkStart w:id="0" w:name="_Toc31796854"/>
       <w:r>
         <w:rPr>
           <w:b/>
@@ -1658,7 +1869,7 @@
         <w:lastRenderedPageBreak/>
         <w:t>Project Description</w:t>
       </w:r>
-      <w:bookmarkEnd w:id="1"/>
+      <w:bookmarkEnd w:id="0"/>
     </w:p>
     <w:p>
       <w:pPr>
@@ -1980,51 +2191,77 @@
         <w:pStyle w:val="Caption"/>
         <w:jc w:val="center"/>
       </w:pPr>
-      <w:bookmarkStart w:id="2" w:name="_Ref31798605"/>
-      <w:bookmarkStart w:id="3" w:name="_Toc31797869"/>
-      <w:bookmarkStart w:id="4" w:name="_Ref31798591"/>
+      <w:bookmarkStart w:id="1" w:name="_Ref31798605"/>
+      <w:bookmarkStart w:id="2" w:name="_Toc31797869"/>
+      <w:bookmarkStart w:id="3" w:name="_Ref31798591"/>
       <w:r>
         <w:t xml:space="preserve">Figure </w:t>
       </w:r>
-      <w:fldSimple w:instr=" STYLEREF 1 \s ">
-        <w:r>
-          <w:rPr>
-            <w:rFonts w:hint="cs"/>
-            <w:noProof/>
-            <w:cs/>
-          </w:rPr>
-          <w:t>‎</w:t>
-        </w:r>
-        <w:r>
-          <w:rPr>
-            <w:noProof/>
-          </w:rPr>
-          <w:t>1</w:t>
-        </w:r>
-      </w:fldSimple>
+      <w:r>
+        <w:fldChar w:fldCharType="begin"/>
+      </w:r>
+      <w:r>
+        <w:instrText xml:space="preserve"> STYLEREF 1 \s </w:instrText>
+      </w:r>
+      <w:r>
+        <w:fldChar w:fldCharType="separate"/>
+      </w:r>
+      <w:r>
+        <w:rPr>
+          <w:rFonts w:hint="cs"/>
+          <w:noProof/>
+          <w:cs/>
+        </w:rPr>
+        <w:t>‎</w:t>
+      </w:r>
+      <w:r>
+        <w:rPr>
+          <w:noProof/>
+        </w:rPr>
+        <w:t>1</w:t>
+      </w:r>
+      <w:r>
+        <w:rPr>
+          <w:noProof/>
+        </w:rPr>
+        <w:fldChar w:fldCharType="end"/>
+      </w:r>
       <w:r>
         <w:noBreakHyphen/>
       </w:r>
-      <w:fldSimple w:instr=" SEQ Figure \* ARABIC \s 1 ">
-        <w:r>
-          <w:rPr>
-            <w:noProof/>
-          </w:rPr>
-          <w:t>1</w:t>
-        </w:r>
-      </w:fldSimple>
+      <w:r>
+        <w:fldChar w:fldCharType="begin"/>
+      </w:r>
+      <w:r>
+        <w:instrText xml:space="preserve"> SEQ Figure \* ARABIC \s 1 </w:instrText>
+      </w:r>
+      <w:r>
+        <w:fldChar w:fldCharType="separate"/>
+      </w:r>
+      <w:r>
+        <w:rPr>
+          <w:noProof/>
+        </w:rPr>
+        <w:t>1</w:t>
+      </w:r>
+      <w:r>
+        <w:rPr>
+          <w:noProof/>
+        </w:rPr>
+        <w:fldChar w:fldCharType="end"/>
+      </w:r>
+      <w:bookmarkEnd w:id="1"/>
+      <w:r>
+        <w:t xml:space="preserve"> </w:t>
+      </w:r>
+      <w:r>
+        <w:t xml:space="preserve">System </w:t>
+      </w:r>
+      <w:r>
+        <w:t>Scenario Diagram</w:t>
+      </w:r>
       <w:bookmarkEnd w:id="2"/>
-      <w:r>
-        <w:t xml:space="preserve"> </w:t>
-      </w:r>
-      <w:r>
-        <w:t xml:space="preserve">System </w:t>
-      </w:r>
-      <w:r>
-        <w:t>Scenario Diagram</w:t>
-      </w:r>
       <w:bookmarkEnd w:id="3"/>
-      <w:bookmarkEnd w:id="4"/>
     </w:p>
     <w:p>
       <w:pPr>
@@ -2059,7 +2296,7 @@
           <w:szCs w:val="36"/>
         </w:rPr>
       </w:pPr>
-      <w:bookmarkStart w:id="5" w:name="_Toc31796855"/>
+      <w:bookmarkStart w:id="4" w:name="_Toc31796855"/>
       <w:r>
         <w:rPr>
           <w:b/>
@@ -2071,7 +2308,7 @@
         <w:lastRenderedPageBreak/>
         <w:t>Features</w:t>
       </w:r>
-      <w:bookmarkEnd w:id="5"/>
+      <w:bookmarkEnd w:id="4"/>
     </w:p>
     <w:p>
       <w:pPr>
@@ -2282,7 +2519,7 @@
           <w:szCs w:val="48"/>
         </w:rPr>
       </w:pPr>
-      <w:bookmarkStart w:id="6" w:name="_Toc31796856"/>
+      <w:bookmarkStart w:id="5" w:name="_Toc31796856"/>
       <w:r>
         <w:rPr>
           <w:b/>
@@ -2294,7 +2531,7 @@
         <w:lastRenderedPageBreak/>
         <w:t>Features description</w:t>
       </w:r>
-      <w:bookmarkEnd w:id="6"/>
+      <w:bookmarkEnd w:id="5"/>
     </w:p>
     <w:p/>
     <w:tbl>
@@ -2305,13 +2542,16 @@
         <w:tblLook w:val="04A0" w:firstRow="1" w:lastRow="0" w:firstColumn="1" w:lastColumn="0" w:noHBand="0" w:noVBand="1"/>
       </w:tblPr>
       <w:tblGrid>
-        <w:gridCol w:w="4050"/>
-        <w:gridCol w:w="6570"/>
+        <w:gridCol w:w="4091"/>
+        <w:gridCol w:w="6637"/>
       </w:tblGrid>
       <w:tr>
+        <w:trPr>
+          <w:trHeight w:val="398"/>
+        </w:trPr>
         <w:tc>
           <w:tcPr>
-            <w:tcW w:w="4050" w:type="dxa"/>
+            <w:tcW w:w="4091" w:type="dxa"/>
             <w:shd w:val="clear" w:color="auto" w:fill="D9D9D9" w:themeFill="background1" w:themeFillShade="D9"/>
             <w:vAlign w:val="center"/>
           </w:tcPr>
@@ -2336,7 +2576,7 @@
         </w:tc>
         <w:tc>
           <w:tcPr>
-            <w:tcW w:w="6570" w:type="dxa"/>
+            <w:tcW w:w="6637" w:type="dxa"/>
             <w:shd w:val="clear" w:color="auto" w:fill="D9D9D9" w:themeFill="background1" w:themeFillShade="D9"/>
             <w:vAlign w:val="center"/>
           </w:tcPr>
@@ -2361,9 +2601,12 @@
         </w:tc>
       </w:tr>
       <w:tr>
+        <w:trPr>
+          <w:trHeight w:val="1723"/>
+        </w:trPr>
         <w:tc>
           <w:tcPr>
-            <w:tcW w:w="4050" w:type="dxa"/>
+            <w:tcW w:w="4091" w:type="dxa"/>
             <w:vAlign w:val="center"/>
           </w:tcPr>
           <w:p>
@@ -2395,13 +2638,22 @@
                 <w:sz w:val="28"/>
                 <w:szCs w:val="28"/>
               </w:rPr>
-              <w:t>_CYRS_001_V01</w:t>
-            </w:r>
+              <w:t>_CYRS_001_V0</w:t>
+            </w:r>
+            <w:r>
+              <w:rPr>
+                <w:sz w:val="28"/>
+                <w:szCs w:val="28"/>
+              </w:rPr>
+              <w:t>2</w:t>
+            </w:r>
+            <w:bookmarkStart w:id="6" w:name="_GoBack"/>
+            <w:bookmarkEnd w:id="6"/>
           </w:p>
         </w:tc>
         <w:tc>
           <w:tcPr>
-            <w:tcW w:w="6570" w:type="dxa"/>
+            <w:tcW w:w="6637" w:type="dxa"/>
             <w:vAlign w:val="center"/>
           </w:tcPr>
           <w:p>
@@ -2425,7 +2677,56 @@
                 <w:sz w:val="28"/>
                 <w:szCs w:val="28"/>
               </w:rPr>
-              <w:t>. The number could be decimal or floating number up to 2 digits after the point</w:t>
+              <w:t>. The number</w:t>
+            </w:r>
+            <w:r>
+              <w:rPr>
+                <w:sz w:val="28"/>
+                <w:szCs w:val="28"/>
+              </w:rPr>
+              <w:t xml:space="preserve"> (operand)</w:t>
+            </w:r>
+            <w:r>
+              <w:rPr>
+                <w:sz w:val="28"/>
+                <w:szCs w:val="28"/>
+              </w:rPr>
+              <w:t xml:space="preserve"> </w:t>
+            </w:r>
+            <w:r>
+              <w:rPr>
+                <w:sz w:val="28"/>
+                <w:szCs w:val="28"/>
+              </w:rPr>
+              <w:t>should support up to 7 digits total</w:t>
+            </w:r>
+            <w:r>
+              <w:rPr>
+                <w:sz w:val="28"/>
+                <w:szCs w:val="28"/>
+              </w:rPr>
+              <w:t xml:space="preserve"> per operand </w:t>
+            </w:r>
+            <w:r>
+              <w:rPr>
+                <w:sz w:val="28"/>
+                <w:szCs w:val="28"/>
+              </w:rPr>
+              <w:t xml:space="preserve">including </w:t>
+            </w:r>
+            <w:r>
+              <w:rPr>
+                <w:sz w:val="28"/>
+                <w:szCs w:val="28"/>
+              </w:rPr>
+              <w:t>the</w:t>
+            </w:r>
+            <w:r>
+              <w:rPr>
+                <w:sz w:val="28"/>
+                <w:szCs w:val="28"/>
+              </w:rPr>
+              <w:t xml:space="preserve"> decimal or floating number up to 2 digits after the point</w:t>
             </w:r>
             <w:r>
               <w:rPr>
@@ -2438,9 +2739,12 @@
         </w:tc>
       </w:tr>
       <w:tr>
+        <w:trPr>
+          <w:trHeight w:val="695"/>
+        </w:trPr>
         <w:tc>
           <w:tcPr>
-            <w:tcW w:w="4050" w:type="dxa"/>
+            <w:tcW w:w="4091" w:type="dxa"/>
             <w:vAlign w:val="center"/>
           </w:tcPr>
           <w:p>
@@ -2478,7 +2782,7 @@
         </w:tc>
         <w:tc>
           <w:tcPr>
-            <w:tcW w:w="6570" w:type="dxa"/>
+            <w:tcW w:w="6637" w:type="dxa"/>
             <w:vAlign w:val="center"/>
           </w:tcPr>
           <w:p>
@@ -2508,9 +2812,12 @@
         </w:tc>
       </w:tr>
       <w:tr>
+        <w:trPr>
+          <w:trHeight w:val="2077"/>
+        </w:trPr>
         <w:tc>
           <w:tcPr>
-            <w:tcW w:w="4050" w:type="dxa"/>
+            <w:tcW w:w="4091" w:type="dxa"/>
             <w:vAlign w:val="center"/>
           </w:tcPr>
           <w:p>
@@ -2548,7 +2855,7 @@
         </w:tc>
         <w:tc>
           <w:tcPr>
-            <w:tcW w:w="6570" w:type="dxa"/>
+            <w:tcW w:w="6637" w:type="dxa"/>
             <w:vAlign w:val="center"/>
           </w:tcPr>
           <w:p>
@@ -2565,23 +2872,7 @@
                 <w:sz w:val="28"/>
                 <w:szCs w:val="28"/>
               </w:rPr>
-              <w:t xml:space="preserve">Micro controller performs basic operations which are addition, subtraction, division and multiplication on numbers token from keypad and handles exceptional cases such as </w:t>
-            </w:r>
-            <w:proofErr w:type="gramStart"/>
-            <w:r>
-              <w:rPr>
-                <w:sz w:val="28"/>
-                <w:szCs w:val="28"/>
-              </w:rPr>
-              <w:t>division  by</w:t>
-            </w:r>
-            <w:proofErr w:type="gramEnd"/>
-            <w:r>
-              <w:rPr>
-                <w:sz w:val="28"/>
-                <w:szCs w:val="28"/>
-              </w:rPr>
-              <w:t xml:space="preserve"> zero and generates the accurate result or an error if it is required</w:t>
+              <w:t>Micro controller performs basic operations which are addition, subtraction, division and multiplication on numbers token from keypad and handles exceptional cases such as division by zero and generates the accurate result or an error if it is required</w:t>
             </w:r>
             <w:r>
               <w:rPr>
@@ -2601,9 +2892,12 @@
         </w:tc>
       </w:tr>
       <w:tr>
+        <w:trPr>
+          <w:trHeight w:val="1381"/>
+        </w:trPr>
         <w:tc>
           <w:tcPr>
-            <w:tcW w:w="4050" w:type="dxa"/>
+            <w:tcW w:w="4091" w:type="dxa"/>
             <w:vAlign w:val="center"/>
           </w:tcPr>
           <w:p>
@@ -2641,7 +2935,7 @@
         </w:tc>
         <w:tc>
           <w:tcPr>
-            <w:tcW w:w="6570" w:type="dxa"/>
+            <w:tcW w:w="6637" w:type="dxa"/>
             <w:vAlign w:val="center"/>
           </w:tcPr>
           <w:p>
@@ -2685,9 +2979,12 @@
         </w:tc>
       </w:tr>
       <w:tr>
+        <w:trPr>
+          <w:trHeight w:val="1381"/>
+        </w:trPr>
         <w:tc>
           <w:tcPr>
-            <w:tcW w:w="4050" w:type="dxa"/>
+            <w:tcW w:w="4091" w:type="dxa"/>
             <w:vAlign w:val="center"/>
           </w:tcPr>
           <w:p>
@@ -2725,7 +3022,7 @@
         </w:tc>
         <w:tc>
           <w:tcPr>
-            <w:tcW w:w="6570" w:type="dxa"/>
+            <w:tcW w:w="6637" w:type="dxa"/>
             <w:vAlign w:val="center"/>
           </w:tcPr>
           <w:p>
@@ -2785,6 +3082,86 @@
                 <w:szCs w:val="28"/>
               </w:rPr>
               <w:t xml:space="preserve"> </w:t>
+            </w:r>
+          </w:p>
+        </w:tc>
+      </w:tr>
+      <w:tr>
+        <w:trPr>
+          <w:trHeight w:val="1381"/>
+        </w:trPr>
+        <w:tc>
+          <w:tcPr>
+            <w:tcW w:w="4091" w:type="dxa"/>
+            <w:vAlign w:val="center"/>
+          </w:tcPr>
+          <w:p>
+            <w:pPr>
+              <w:pStyle w:val="ListParagraph"/>
+              <w:ind w:left="0"/>
+              <w:jc w:val="center"/>
+              <w:rPr>
+                <w:sz w:val="28"/>
+                <w:szCs w:val="28"/>
+              </w:rPr>
+            </w:pPr>
+            <w:r>
+              <w:rPr>
+                <w:sz w:val="28"/>
+                <w:szCs w:val="28"/>
+              </w:rPr>
+              <w:t>Req_</w:t>
+            </w:r>
+            <w:r>
+              <w:rPr>
+                <w:sz w:val="28"/>
+                <w:szCs w:val="28"/>
+              </w:rPr>
+              <w:t>PO1_DGC</w:t>
+            </w:r>
+            <w:r>
+              <w:rPr>
+                <w:sz w:val="28"/>
+                <w:szCs w:val="28"/>
+              </w:rPr>
+              <w:t>_CYRS_00</w:t>
+            </w:r>
+            <w:r>
+              <w:rPr>
+                <w:sz w:val="28"/>
+                <w:szCs w:val="28"/>
+              </w:rPr>
+              <w:t>6</w:t>
+            </w:r>
+            <w:r>
+              <w:rPr>
+                <w:sz w:val="28"/>
+                <w:szCs w:val="28"/>
+              </w:rPr>
+              <w:t>_V01</w:t>
+            </w:r>
+          </w:p>
+        </w:tc>
+        <w:tc>
+          <w:tcPr>
+            <w:tcW w:w="6637" w:type="dxa"/>
+            <w:vAlign w:val="center"/>
+          </w:tcPr>
+          <w:p>
+            <w:pPr>
+              <w:pStyle w:val="ListParagraph"/>
+              <w:ind w:left="0"/>
+              <w:rPr>
+                <w:sz w:val="28"/>
+                <w:szCs w:val="28"/>
+              </w:rPr>
+            </w:pPr>
+            <w:r>
+              <w:rPr>
+                <w:sz w:val="28"/>
+                <w:szCs w:val="28"/>
+              </w:rPr>
+              <w:t>The calculator’s screen can be cleared through a button on the keypad.</w:t>
             </w:r>
           </w:p>
         </w:tc>
@@ -2970,7 +3347,14 @@
         <w:sz w:val="28"/>
         <w:szCs w:val="28"/>
       </w:rPr>
-      <w:t>Version 1.2</w:t>
+      <w:t>Version 1.</w:t>
+    </w:r>
+    <w:r>
+      <w:rPr>
+        <w:sz w:val="28"/>
+        <w:szCs w:val="28"/>
+      </w:rPr>
+      <w:t>3</w:t>
     </w:r>
   </w:p>
   <w:p>
@@ -2987,7 +3371,7 @@
         <w:sz w:val="28"/>
         <w:szCs w:val="28"/>
       </w:rPr>
-      <w:t>Released</w:t>
+      <w:t>Proposed</w:t>
     </w:r>
   </w:p>
 </w:hdr>
@@ -5530,7 +5914,7 @@
 </file>
 
 <file path=customXml/itemProps1.xml><?xml version="1.0" encoding="utf-8"?>
-<ds:datastoreItem xmlns:ds="http://schemas.openxmlformats.org/officeDocument/2006/customXml" ds:itemID="{656C1A0A-5E8D-4DC5-981B-871CDAF930E1}">
+<ds:datastoreItem xmlns:ds="http://schemas.openxmlformats.org/officeDocument/2006/customXml" ds:itemID="{4494B7C8-C148-43FD-924D-FF8490D2E09E}">
   <ds:schemaRefs>
     <ds:schemaRef ds:uri="http://schemas.openxmlformats.org/officeDocument/2006/bibliography"/>
   </ds:schemaRefs>

</xml_diff>

<commit_message>
- Updating the PP - Releasing the CYRS
Signed-off-by: Hazemmekawy <dextermekawy@gmail.com>
</commit_message>
<xml_diff>
--- a/Input documents/CYRS.docx
+++ b/Input documents/CYRS.docx
@@ -117,8 +117,10 @@
           <w:sz w:val="36"/>
           <w:szCs w:val="36"/>
         </w:rPr>
-        <w:t>Proposed</w:t>
-      </w:r>
+        <w:t>Released</w:t>
+      </w:r>
+      <w:bookmarkStart w:id="0" w:name="_GoBack"/>
+      <w:bookmarkEnd w:id="0"/>
       <w:r>
         <w:br w:type="page"/>
       </w:r>
@@ -1185,7 +1187,7 @@
                 <w:sz w:val="28"/>
                 <w:szCs w:val="28"/>
               </w:rPr>
-              <w:t>Proposed</w:t>
+              <w:t>Released</w:t>
             </w:r>
           </w:p>
         </w:tc>
@@ -1857,7 +1859,7 @@
           <w:szCs w:val="48"/>
         </w:rPr>
       </w:pPr>
-      <w:bookmarkStart w:id="0" w:name="_Toc31796854"/>
+      <w:bookmarkStart w:id="1" w:name="_Toc31796854"/>
       <w:r>
         <w:rPr>
           <w:b/>
@@ -1869,7 +1871,7 @@
         <w:lastRenderedPageBreak/>
         <w:t>Project Description</w:t>
       </w:r>
-      <w:bookmarkEnd w:id="0"/>
+      <w:bookmarkEnd w:id="1"/>
     </w:p>
     <w:p>
       <w:pPr>
@@ -2191,40 +2193,66 @@
         <w:pStyle w:val="Caption"/>
         <w:jc w:val="center"/>
       </w:pPr>
-      <w:bookmarkStart w:id="1" w:name="_Ref31798605"/>
-      <w:bookmarkStart w:id="2" w:name="_Toc31797869"/>
-      <w:bookmarkStart w:id="3" w:name="_Ref31798591"/>
+      <w:bookmarkStart w:id="2" w:name="_Ref31798605"/>
+      <w:bookmarkStart w:id="3" w:name="_Toc31797869"/>
+      <w:bookmarkStart w:id="4" w:name="_Ref31798591"/>
       <w:r>
         <w:t xml:space="preserve">Figure </w:t>
       </w:r>
-      <w:fldSimple w:instr=" STYLEREF 1 \s ">
-        <w:r>
-          <w:rPr>
-            <w:rFonts w:hint="cs"/>
-            <w:noProof/>
-            <w:cs/>
-          </w:rPr>
-          <w:t>‎</w:t>
-        </w:r>
-        <w:r>
-          <w:rPr>
-            <w:noProof/>
-          </w:rPr>
-          <w:t>1</w:t>
-        </w:r>
-      </w:fldSimple>
+      <w:r>
+        <w:fldChar w:fldCharType="begin"/>
+      </w:r>
+      <w:r>
+        <w:instrText xml:space="preserve"> STYLEREF 1 \s </w:instrText>
+      </w:r>
+      <w:r>
+        <w:fldChar w:fldCharType="separate"/>
+      </w:r>
+      <w:r>
+        <w:rPr>
+          <w:rFonts w:hint="cs"/>
+          <w:noProof/>
+          <w:cs/>
+        </w:rPr>
+        <w:t>‎</w:t>
+      </w:r>
+      <w:r>
+        <w:rPr>
+          <w:noProof/>
+        </w:rPr>
+        <w:t>1</w:t>
+      </w:r>
+      <w:r>
+        <w:rPr>
+          <w:noProof/>
+        </w:rPr>
+        <w:fldChar w:fldCharType="end"/>
+      </w:r>
       <w:r>
         <w:noBreakHyphen/>
       </w:r>
-      <w:fldSimple w:instr=" SEQ Figure \* ARABIC \s 1 ">
-        <w:r>
-          <w:rPr>
-            <w:noProof/>
-          </w:rPr>
-          <w:t>1</w:t>
-        </w:r>
-      </w:fldSimple>
-      <w:bookmarkEnd w:id="1"/>
+      <w:r>
+        <w:fldChar w:fldCharType="begin"/>
+      </w:r>
+      <w:r>
+        <w:instrText xml:space="preserve"> SEQ Figure \* ARABIC \s 1 </w:instrText>
+      </w:r>
+      <w:r>
+        <w:fldChar w:fldCharType="separate"/>
+      </w:r>
+      <w:r>
+        <w:rPr>
+          <w:noProof/>
+        </w:rPr>
+        <w:t>1</w:t>
+      </w:r>
+      <w:r>
+        <w:rPr>
+          <w:noProof/>
+        </w:rPr>
+        <w:fldChar w:fldCharType="end"/>
+      </w:r>
+      <w:bookmarkEnd w:id="2"/>
       <w:r>
         <w:t xml:space="preserve"> </w:t>
       </w:r>
@@ -2234,8 +2262,8 @@
       <w:r>
         <w:t>Scenario Diagram</w:t>
       </w:r>
-      <w:bookmarkEnd w:id="2"/>
       <w:bookmarkEnd w:id="3"/>
+      <w:bookmarkEnd w:id="4"/>
     </w:p>
     <w:p>
       <w:pPr>
@@ -2270,7 +2298,7 @@
           <w:szCs w:val="36"/>
         </w:rPr>
       </w:pPr>
-      <w:bookmarkStart w:id="4" w:name="_Toc31796855"/>
+      <w:bookmarkStart w:id="5" w:name="_Toc31796855"/>
       <w:r>
         <w:rPr>
           <w:b/>
@@ -2282,7 +2310,7 @@
         <w:lastRenderedPageBreak/>
         <w:t>Features</w:t>
       </w:r>
-      <w:bookmarkEnd w:id="4"/>
+      <w:bookmarkEnd w:id="5"/>
     </w:p>
     <w:p>
       <w:pPr>
@@ -2493,7 +2521,7 @@
           <w:szCs w:val="48"/>
         </w:rPr>
       </w:pPr>
-      <w:bookmarkStart w:id="5" w:name="_Toc31796856"/>
+      <w:bookmarkStart w:id="6" w:name="_Toc31796856"/>
       <w:r>
         <w:rPr>
           <w:b/>
@@ -2505,7 +2533,7 @@
         <w:lastRenderedPageBreak/>
         <w:t>Features description</w:t>
       </w:r>
-      <w:bookmarkEnd w:id="5"/>
+      <w:bookmarkEnd w:id="6"/>
     </w:p>
     <w:p/>
     <w:tbl>
@@ -2721,8 +2749,6 @@
               </w:rPr>
               <w:t xml:space="preserve"> and the sign</w:t>
             </w:r>
-            <w:bookmarkStart w:id="6" w:name="_GoBack"/>
-            <w:bookmarkEnd w:id="6"/>
             <w:r>
               <w:rPr>
                 <w:sz w:val="28"/>
@@ -3352,7 +3378,7 @@
         <w:sz w:val="28"/>
         <w:szCs w:val="28"/>
       </w:rPr>
-      <w:t>Proposed</w:t>
+      <w:t>Released</w:t>
     </w:r>
   </w:p>
 </w:hdr>
@@ -5895,7 +5921,7 @@
 </file>
 
 <file path=customXml/itemProps1.xml><?xml version="1.0" encoding="utf-8"?>
-<ds:datastoreItem xmlns:ds="http://schemas.openxmlformats.org/officeDocument/2006/customXml" ds:itemID="{D6B39115-7ACD-4993-A77E-4F671B79DCDD}">
+<ds:datastoreItem xmlns:ds="http://schemas.openxmlformats.org/officeDocument/2006/customXml" ds:itemID="{20DD8A58-3056-4CA7-9BFB-483B332B90A1}">
   <ds:schemaRefs>
     <ds:schemaRef ds:uri="http://schemas.openxmlformats.org/officeDocument/2006/bibliography"/>
   </ds:schemaRefs>

</xml_diff>

<commit_message>
Revert "Merge branch 'master' into SRS_branch"
This reverts commit f1c01c9b97244ac22ca8120d954ebc5448b6d048, reversing
changes made to d9b955a553ed0defed4d8408a6fb93119c77dca5.
</commit_message>
<xml_diff>
--- a/Input documents/CYRS.docx
+++ b/Input documents/CYRS.docx
@@ -94,16 +94,7 @@
           <w:sz w:val="36"/>
           <w:szCs w:val="36"/>
         </w:rPr>
-        <w:t>Version 1.</w:t>
-      </w:r>
-      <w:r>
-        <w:rPr>
-          <w:b/>
-          <w:bCs/>
-          <w:sz w:val="36"/>
-          <w:szCs w:val="36"/>
-        </w:rPr>
-        <w:t>3</w:t>
+        <w:t>Version 1.2</w:t>
       </w:r>
     </w:p>
     <w:p>
@@ -976,229 +967,25 @@
           </w:p>
         </w:tc>
       </w:tr>
-      <w:tr>
-        <w:trPr>
-          <w:trHeight w:val="1752"/>
-        </w:trPr>
-        <w:tc>
-          <w:tcPr>
-            <w:tcW w:w="1165" w:type="dxa"/>
-            <w:shd w:val="clear" w:color="auto" w:fill="FFFFFF" w:themeFill="background1"/>
-            <w:vAlign w:val="center"/>
-          </w:tcPr>
-          <w:p>
-            <w:pPr>
-              <w:rPr>
-                <w:sz w:val="28"/>
-                <w:szCs w:val="28"/>
-              </w:rPr>
-            </w:pPr>
-            <w:r>
-              <w:rPr>
-                <w:sz w:val="28"/>
-                <w:szCs w:val="28"/>
-              </w:rPr>
-              <w:t>1.3</w:t>
-            </w:r>
-          </w:p>
-        </w:tc>
-        <w:tc>
-          <w:tcPr>
-            <w:tcW w:w="2700" w:type="dxa"/>
-            <w:shd w:val="clear" w:color="auto" w:fill="FFFFFF" w:themeFill="background1"/>
-            <w:vAlign w:val="center"/>
-          </w:tcPr>
-          <w:p>
-            <w:pPr>
-              <w:pStyle w:val="NormalWeb"/>
-              <w:tabs>
-                <w:tab w:val="center" w:pos="1427"/>
-              </w:tabs>
-              <w:spacing w:before="0" w:beforeAutospacing="0" w:after="0" w:afterAutospacing="0"/>
-              <w:rPr>
-                <w:rFonts w:asciiTheme="minorHAnsi" w:eastAsiaTheme="minorHAnsi" w:hAnsiTheme="minorHAnsi" w:cstheme="minorBidi"/>
-                <w:sz w:val="28"/>
-                <w:szCs w:val="28"/>
-              </w:rPr>
-            </w:pPr>
-            <w:r>
-              <w:rPr>
-                <w:rFonts w:asciiTheme="minorHAnsi" w:eastAsiaTheme="minorHAnsi" w:hAnsiTheme="minorHAnsi" w:cstheme="minorBidi"/>
-                <w:sz w:val="28"/>
-                <w:szCs w:val="28"/>
-              </w:rPr>
-              <w:t>- Hazem Mekawy</w:t>
-            </w:r>
-          </w:p>
-        </w:tc>
-        <w:tc>
-          <w:tcPr>
-            <w:tcW w:w="1440" w:type="dxa"/>
-            <w:shd w:val="clear" w:color="auto" w:fill="FFFFFF" w:themeFill="background1"/>
-            <w:vAlign w:val="center"/>
-          </w:tcPr>
-          <w:p>
-            <w:pPr>
-              <w:pStyle w:val="NormalWeb"/>
-              <w:spacing w:before="0" w:beforeAutospacing="0" w:after="0" w:afterAutospacing="0"/>
-              <w:rPr>
-                <w:rFonts w:asciiTheme="minorHAnsi" w:eastAsiaTheme="minorHAnsi" w:hAnsiTheme="minorHAnsi" w:cstheme="minorBidi"/>
-                <w:sz w:val="28"/>
-                <w:szCs w:val="28"/>
-              </w:rPr>
-            </w:pPr>
-            <w:r>
-              <w:rPr>
-                <w:rFonts w:asciiTheme="minorHAnsi" w:eastAsiaTheme="minorHAnsi" w:hAnsiTheme="minorHAnsi" w:cstheme="minorBidi"/>
-                <w:sz w:val="28"/>
-                <w:szCs w:val="28"/>
-              </w:rPr>
-              <w:t>27/2/2020</w:t>
-            </w:r>
-          </w:p>
-        </w:tc>
-        <w:tc>
-          <w:tcPr>
-            <w:tcW w:w="4500" w:type="dxa"/>
-            <w:shd w:val="clear" w:color="auto" w:fill="FFFFFF" w:themeFill="background1"/>
-            <w:vAlign w:val="center"/>
-          </w:tcPr>
-          <w:p>
-            <w:pPr>
-              <w:pStyle w:val="ListParagraph"/>
-              <w:numPr>
-                <w:ilvl w:val="0"/>
-                <w:numId w:val="9"/>
-              </w:numPr>
-              <w:rPr>
-                <w:sz w:val="28"/>
-                <w:szCs w:val="28"/>
-              </w:rPr>
-            </w:pPr>
-            <w:r>
-              <w:rPr>
-                <w:sz w:val="28"/>
-                <w:szCs w:val="28"/>
-              </w:rPr>
-              <w:t xml:space="preserve">Added changes in </w:t>
-            </w:r>
-            <w:r>
-              <w:rPr>
-                <w:sz w:val="24"/>
-                <w:szCs w:val="24"/>
-              </w:rPr>
-              <w:t>Req_PO1_DGC_CYRS_001_V01</w:t>
-            </w:r>
-            <w:r>
-              <w:rPr>
-                <w:sz w:val="24"/>
-                <w:szCs w:val="24"/>
-              </w:rPr>
-              <w:t xml:space="preserve"> to support up to 7 digits per operand</w:t>
-            </w:r>
-            <w:r>
-              <w:rPr>
-                <w:sz w:val="24"/>
-                <w:szCs w:val="24"/>
-              </w:rPr>
-              <w:t xml:space="preserve"> now </w:t>
-            </w:r>
-            <w:r>
-              <w:rPr>
-                <w:sz w:val="24"/>
-                <w:szCs w:val="24"/>
-              </w:rPr>
-              <w:t>Req_PO1_DGC_CYRS_001_V0</w:t>
-            </w:r>
-            <w:r>
-              <w:rPr>
-                <w:sz w:val="24"/>
-                <w:szCs w:val="24"/>
-              </w:rPr>
-              <w:t>2</w:t>
-            </w:r>
-          </w:p>
-          <w:p>
-            <w:pPr>
-              <w:pStyle w:val="ListParagraph"/>
-              <w:numPr>
-                <w:ilvl w:val="0"/>
-                <w:numId w:val="9"/>
-              </w:numPr>
-              <w:rPr>
-                <w:sz w:val="28"/>
-                <w:szCs w:val="28"/>
-              </w:rPr>
-            </w:pPr>
-            <w:r>
-              <w:rPr>
-                <w:sz w:val="28"/>
-                <w:szCs w:val="28"/>
-              </w:rPr>
-              <w:t xml:space="preserve">Added </w:t>
-            </w:r>
-            <w:r>
-              <w:rPr>
-                <w:sz w:val="24"/>
-                <w:szCs w:val="24"/>
-              </w:rPr>
-              <w:t>Req_PO1_DGC_CYRS_00</w:t>
-            </w:r>
-            <w:r>
-              <w:rPr>
-                <w:sz w:val="24"/>
-                <w:szCs w:val="24"/>
-              </w:rPr>
-              <w:t>6</w:t>
-            </w:r>
-            <w:r>
-              <w:rPr>
-                <w:sz w:val="24"/>
-                <w:szCs w:val="24"/>
-              </w:rPr>
-              <w:t>_V01</w:t>
-            </w:r>
-            <w:r>
-              <w:rPr>
-                <w:sz w:val="24"/>
-                <w:szCs w:val="24"/>
-              </w:rPr>
-              <w:t>.</w:t>
-            </w:r>
-          </w:p>
-        </w:tc>
-        <w:tc>
-          <w:tcPr>
-            <w:tcW w:w="1345" w:type="dxa"/>
-            <w:shd w:val="clear" w:color="auto" w:fill="FFFFFF" w:themeFill="background1"/>
-            <w:vAlign w:val="center"/>
-          </w:tcPr>
-          <w:p>
-            <w:pPr>
-              <w:pStyle w:val="NormalWeb"/>
-              <w:spacing w:before="0" w:beforeAutospacing="0" w:after="0" w:afterAutospacing="0"/>
-              <w:rPr>
-                <w:sz w:val="28"/>
-                <w:szCs w:val="28"/>
-              </w:rPr>
-            </w:pPr>
-            <w:r>
-              <w:rPr>
-                <w:sz w:val="28"/>
-                <w:szCs w:val="28"/>
-              </w:rPr>
-              <w:t>Released</w:t>
-            </w:r>
-          </w:p>
-        </w:tc>
-      </w:tr>
     </w:tbl>
     <w:p>
       <w:pPr>
         <w:ind w:left="-90"/>
       </w:pPr>
     </w:p>
-    <w:p/>
+    <w:p>
+      <w:pPr>
+        <w:ind w:left="-90"/>
+      </w:pPr>
+    </w:p>
+    <w:p>
+      <w:pPr>
+        <w:ind w:left="-90"/>
+      </w:pPr>
+      <w:r>
+        <w:tab/>
+      </w:r>
+    </w:p>
     <w:p/>
     <w:p>
       <w:pPr>
@@ -2199,59 +1986,33 @@
       <w:r>
         <w:t xml:space="preserve">Figure </w:t>
       </w:r>
-      <w:r>
-        <w:fldChar w:fldCharType="begin"/>
-      </w:r>
-      <w:r>
-        <w:instrText xml:space="preserve"> STYLEREF 1 \s </w:instrText>
-      </w:r>
-      <w:r>
-        <w:fldChar w:fldCharType="separate"/>
-      </w:r>
-      <w:r>
-        <w:rPr>
-          <w:rFonts w:hint="cs"/>
-          <w:noProof/>
-          <w:cs/>
-        </w:rPr>
-        <w:t>‎</w:t>
-      </w:r>
-      <w:r>
-        <w:rPr>
-          <w:noProof/>
-        </w:rPr>
-        <w:t>1</w:t>
-      </w:r>
-      <w:r>
-        <w:rPr>
-          <w:noProof/>
-        </w:rPr>
-        <w:fldChar w:fldCharType="end"/>
-      </w:r>
+      <w:fldSimple w:instr=" STYLEREF 1 \s ">
+        <w:r>
+          <w:rPr>
+            <w:rFonts w:hint="cs"/>
+            <w:noProof/>
+            <w:cs/>
+          </w:rPr>
+          <w:t>‎</w:t>
+        </w:r>
+        <w:r>
+          <w:rPr>
+            <w:noProof/>
+          </w:rPr>
+          <w:t>1</w:t>
+        </w:r>
+      </w:fldSimple>
       <w:r>
         <w:noBreakHyphen/>
       </w:r>
-      <w:r>
-        <w:fldChar w:fldCharType="begin"/>
-      </w:r>
-      <w:r>
-        <w:instrText xml:space="preserve"> SEQ Figure \* ARABIC \s 1 </w:instrText>
-      </w:r>
-      <w:r>
-        <w:fldChar w:fldCharType="separate"/>
-      </w:r>
-      <w:r>
-        <w:rPr>
-          <w:noProof/>
-        </w:rPr>
-        <w:t>1</w:t>
-      </w:r>
-      <w:r>
-        <w:rPr>
-          <w:noProof/>
-        </w:rPr>
-        <w:fldChar w:fldCharType="end"/>
-      </w:r>
+      <w:fldSimple w:instr=" SEQ Figure \* ARABIC \s 1 ">
+        <w:r>
+          <w:rPr>
+            <w:noProof/>
+          </w:rPr>
+          <w:t>1</w:t>
+        </w:r>
+      </w:fldSimple>
       <w:bookmarkEnd w:id="2"/>
       <w:r>
         <w:t xml:space="preserve"> </w:t>
@@ -2544,16 +2305,13 @@
         <w:tblLook w:val="04A0" w:firstRow="1" w:lastRow="0" w:firstColumn="1" w:lastColumn="0" w:noHBand="0" w:noVBand="1"/>
       </w:tblPr>
       <w:tblGrid>
-        <w:gridCol w:w="4091"/>
-        <w:gridCol w:w="6637"/>
+        <w:gridCol w:w="4050"/>
+        <w:gridCol w:w="6570"/>
       </w:tblGrid>
       <w:tr>
-        <w:trPr>
-          <w:trHeight w:val="398"/>
-        </w:trPr>
         <w:tc>
           <w:tcPr>
-            <w:tcW w:w="4091" w:type="dxa"/>
+            <w:tcW w:w="4050" w:type="dxa"/>
             <w:shd w:val="clear" w:color="auto" w:fill="D9D9D9" w:themeFill="background1" w:themeFillShade="D9"/>
             <w:vAlign w:val="center"/>
           </w:tcPr>
@@ -2578,7 +2336,7 @@
         </w:tc>
         <w:tc>
           <w:tcPr>
-            <w:tcW w:w="6637" w:type="dxa"/>
+            <w:tcW w:w="6570" w:type="dxa"/>
             <w:shd w:val="clear" w:color="auto" w:fill="D9D9D9" w:themeFill="background1" w:themeFillShade="D9"/>
             <w:vAlign w:val="center"/>
           </w:tcPr>
@@ -2603,12 +2361,9 @@
         </w:tc>
       </w:tr>
       <w:tr>
-        <w:trPr>
-          <w:trHeight w:val="1723"/>
-        </w:trPr>
         <w:tc>
           <w:tcPr>
-            <w:tcW w:w="4091" w:type="dxa"/>
+            <w:tcW w:w="4050" w:type="dxa"/>
             <w:vAlign w:val="center"/>
           </w:tcPr>
           <w:p>
@@ -2640,20 +2395,13 @@
                 <w:sz w:val="28"/>
                 <w:szCs w:val="28"/>
               </w:rPr>
-              <w:t>_CYRS_001_V0</w:t>
-            </w:r>
-            <w:r>
-              <w:rPr>
-                <w:sz w:val="28"/>
-                <w:szCs w:val="28"/>
-              </w:rPr>
-              <w:t>2</w:t>
+              <w:t>_CYRS_001_V01</w:t>
             </w:r>
           </w:p>
         </w:tc>
         <w:tc>
           <w:tcPr>
-            <w:tcW w:w="6637" w:type="dxa"/>
+            <w:tcW w:w="6570" w:type="dxa"/>
             <w:vAlign w:val="center"/>
           </w:tcPr>
           <w:p>
@@ -2677,77 +2425,7 @@
                 <w:sz w:val="28"/>
                 <w:szCs w:val="28"/>
               </w:rPr>
-              <w:t>. The number</w:t>
-            </w:r>
-            <w:r>
-              <w:rPr>
-                <w:sz w:val="28"/>
-                <w:szCs w:val="28"/>
-              </w:rPr>
-              <w:t xml:space="preserve"> (operand)</w:t>
-            </w:r>
-            <w:r>
-              <w:rPr>
-                <w:sz w:val="28"/>
-                <w:szCs w:val="28"/>
-              </w:rPr>
-              <w:t xml:space="preserve"> </w:t>
-            </w:r>
-            <w:r>
-              <w:rPr>
-                <w:sz w:val="28"/>
-                <w:szCs w:val="28"/>
-              </w:rPr>
-              <w:t xml:space="preserve">should support up to 7 </w:t>
-            </w:r>
-            <w:r>
-              <w:rPr>
-                <w:sz w:val="28"/>
-                <w:szCs w:val="28"/>
-              </w:rPr>
-              <w:t xml:space="preserve">characters </w:t>
-            </w:r>
-            <w:r>
-              <w:rPr>
-                <w:sz w:val="28"/>
-                <w:szCs w:val="28"/>
-              </w:rPr>
-              <w:t>total</w:t>
-            </w:r>
-            <w:r>
-              <w:rPr>
-                <w:sz w:val="28"/>
-                <w:szCs w:val="28"/>
-              </w:rPr>
-              <w:t xml:space="preserve"> per operand </w:t>
-            </w:r>
-            <w:r>
-              <w:rPr>
-                <w:sz w:val="28"/>
-                <w:szCs w:val="28"/>
-              </w:rPr>
-              <w:t xml:space="preserve">including </w:t>
-            </w:r>
-            <w:r>
-              <w:rPr>
-                <w:sz w:val="28"/>
-                <w:szCs w:val="28"/>
-              </w:rPr>
-              <w:t>the</w:t>
-            </w:r>
-            <w:r>
-              <w:rPr>
-                <w:sz w:val="28"/>
-                <w:szCs w:val="28"/>
-              </w:rPr>
-              <w:t xml:space="preserve"> decimal or floating number up to 2 digits after the point</w:t>
-            </w:r>
-            <w:r>
-              <w:rPr>
-                <w:sz w:val="28"/>
-                <w:szCs w:val="28"/>
-              </w:rPr>
-              <w:t xml:space="preserve"> and the sign</w:t>
+              <w:t>. The number could be decimal or floating number up to 2 digits after the point</w:t>
             </w:r>
             <w:r>
               <w:rPr>
@@ -2760,12 +2438,9 @@
         </w:tc>
       </w:tr>
       <w:tr>
-        <w:trPr>
-          <w:trHeight w:val="695"/>
-        </w:trPr>
         <w:tc>
           <w:tcPr>
-            <w:tcW w:w="4091" w:type="dxa"/>
+            <w:tcW w:w="4050" w:type="dxa"/>
             <w:vAlign w:val="center"/>
           </w:tcPr>
           <w:p>
@@ -2803,7 +2478,7 @@
         </w:tc>
         <w:tc>
           <w:tcPr>
-            <w:tcW w:w="6637" w:type="dxa"/>
+            <w:tcW w:w="6570" w:type="dxa"/>
             <w:vAlign w:val="center"/>
           </w:tcPr>
           <w:p>
@@ -2833,12 +2508,9 @@
         </w:tc>
       </w:tr>
       <w:tr>
-        <w:trPr>
-          <w:trHeight w:val="2077"/>
-        </w:trPr>
         <w:tc>
           <w:tcPr>
-            <w:tcW w:w="4091" w:type="dxa"/>
+            <w:tcW w:w="4050" w:type="dxa"/>
             <w:vAlign w:val="center"/>
           </w:tcPr>
           <w:p>
@@ -2876,7 +2548,7 @@
         </w:tc>
         <w:tc>
           <w:tcPr>
-            <w:tcW w:w="6637" w:type="dxa"/>
+            <w:tcW w:w="6570" w:type="dxa"/>
             <w:vAlign w:val="center"/>
           </w:tcPr>
           <w:p>
@@ -2893,7 +2565,23 @@
                 <w:sz w:val="28"/>
                 <w:szCs w:val="28"/>
               </w:rPr>
-              <w:t>Micro controller performs basic operations which are addition, subtraction, division and multiplication on numbers token from keypad and handles exceptional cases such as division by zero and generates the accurate result or an error if it is required</w:t>
+              <w:t xml:space="preserve">Micro controller performs basic operations which are addition, subtraction, division and multiplication on numbers token from keypad and handles exceptional cases such as </w:t>
+            </w:r>
+            <w:proofErr w:type="gramStart"/>
+            <w:r>
+              <w:rPr>
+                <w:sz w:val="28"/>
+                <w:szCs w:val="28"/>
+              </w:rPr>
+              <w:t>division  by</w:t>
+            </w:r>
+            <w:proofErr w:type="gramEnd"/>
+            <w:r>
+              <w:rPr>
+                <w:sz w:val="28"/>
+                <w:szCs w:val="28"/>
+              </w:rPr>
+              <w:t xml:space="preserve"> zero and generates the accurate result or an error if it is required</w:t>
             </w:r>
             <w:r>
               <w:rPr>
@@ -2913,12 +2601,9 @@
         </w:tc>
       </w:tr>
       <w:tr>
-        <w:trPr>
-          <w:trHeight w:val="1381"/>
-        </w:trPr>
         <w:tc>
           <w:tcPr>
-            <w:tcW w:w="4091" w:type="dxa"/>
+            <w:tcW w:w="4050" w:type="dxa"/>
             <w:vAlign w:val="center"/>
           </w:tcPr>
           <w:p>
@@ -2956,7 +2641,7 @@
         </w:tc>
         <w:tc>
           <w:tcPr>
-            <w:tcW w:w="6637" w:type="dxa"/>
+            <w:tcW w:w="6570" w:type="dxa"/>
             <w:vAlign w:val="center"/>
           </w:tcPr>
           <w:p>
@@ -3000,12 +2685,9 @@
         </w:tc>
       </w:tr>
       <w:tr>
-        <w:trPr>
-          <w:trHeight w:val="1381"/>
-        </w:trPr>
         <w:tc>
           <w:tcPr>
-            <w:tcW w:w="4091" w:type="dxa"/>
+            <w:tcW w:w="4050" w:type="dxa"/>
             <w:vAlign w:val="center"/>
           </w:tcPr>
           <w:p>
@@ -3043,7 +2725,7 @@
         </w:tc>
         <w:tc>
           <w:tcPr>
-            <w:tcW w:w="6637" w:type="dxa"/>
+            <w:tcW w:w="6570" w:type="dxa"/>
             <w:vAlign w:val="center"/>
           </w:tcPr>
           <w:p>
@@ -3103,72 +2785,6 @@
                 <w:szCs w:val="28"/>
               </w:rPr>
               <w:t xml:space="preserve"> </w:t>
-            </w:r>
-          </w:p>
-        </w:tc>
-      </w:tr>
-      <w:tr>
-        <w:trPr>
-          <w:trHeight w:val="1381"/>
-        </w:trPr>
-        <w:tc>
-          <w:tcPr>
-            <w:tcW w:w="4091" w:type="dxa"/>
-            <w:vAlign w:val="center"/>
-          </w:tcPr>
-          <w:p>
-            <w:pPr>
-              <w:pStyle w:val="ListParagraph"/>
-              <w:ind w:left="0"/>
-              <w:jc w:val="center"/>
-              <w:rPr>
-                <w:sz w:val="28"/>
-                <w:szCs w:val="28"/>
-              </w:rPr>
-            </w:pPr>
-            <w:r>
-              <w:rPr>
-                <w:sz w:val="28"/>
-                <w:szCs w:val="28"/>
-              </w:rPr>
-              <w:t>Req_</w:t>
-            </w:r>
-            <w:r>
-              <w:rPr>
-                <w:sz w:val="28"/>
-                <w:szCs w:val="28"/>
-              </w:rPr>
-              <w:t>PO1_DGC</w:t>
-            </w:r>
-            <w:r>
-              <w:rPr>
-                <w:sz w:val="28"/>
-                <w:szCs w:val="28"/>
-              </w:rPr>
-              <w:t>_CYRS_006_V01</w:t>
-            </w:r>
-          </w:p>
-        </w:tc>
-        <w:tc>
-          <w:tcPr>
-            <w:tcW w:w="6637" w:type="dxa"/>
-            <w:vAlign w:val="center"/>
-          </w:tcPr>
-          <w:p>
-            <w:pPr>
-              <w:pStyle w:val="ListParagraph"/>
-              <w:ind w:left="0"/>
-              <w:rPr>
-                <w:sz w:val="28"/>
-                <w:szCs w:val="28"/>
-              </w:rPr>
-            </w:pPr>
-            <w:r>
-              <w:rPr>
-                <w:sz w:val="28"/>
-                <w:szCs w:val="28"/>
-              </w:rPr>
-              <w:t>The calculator’s screen can be cleared through a button on the keypad.</w:t>
             </w:r>
           </w:p>
         </w:tc>
@@ -3354,14 +2970,7 @@
         <w:sz w:val="28"/>
         <w:szCs w:val="28"/>
       </w:rPr>
-      <w:t>Version 1.</w:t>
-    </w:r>
-    <w:r>
-      <w:rPr>
-        <w:sz w:val="28"/>
-        <w:szCs w:val="28"/>
-      </w:rPr>
-      <w:t>3</w:t>
+      <w:t>Version 1.2</w:t>
     </w:r>
   </w:p>
   <w:p>
@@ -5921,7 +5530,7 @@
 </file>
 
 <file path=customXml/itemProps1.xml><?xml version="1.0" encoding="utf-8"?>
-<ds:datastoreItem xmlns:ds="http://schemas.openxmlformats.org/officeDocument/2006/customXml" ds:itemID="{20DD8A58-3056-4CA7-9BFB-483B332B90A1}">
+<ds:datastoreItem xmlns:ds="http://schemas.openxmlformats.org/officeDocument/2006/customXml" ds:itemID="{656C1A0A-5E8D-4DC5-981B-871CDAF930E1}">
   <ds:schemaRefs>
     <ds:schemaRef ds:uri="http://schemas.openxmlformats.org/officeDocument/2006/bibliography"/>
   </ds:schemaRefs>

</xml_diff>

<commit_message>
Revert "Revert "Merge branch 'master' into SRS_branch""
This reverts commit 4e95132b2f1ab0a54276e42e35cfec376d50663d.
</commit_message>
<xml_diff>
--- a/Input documents/CYRS.docx
+++ b/Input documents/CYRS.docx
@@ -94,7 +94,16 @@
           <w:sz w:val="36"/>
           <w:szCs w:val="36"/>
         </w:rPr>
-        <w:t>Version 1.2</w:t>
+        <w:t>Version 1.</w:t>
+      </w:r>
+      <w:r>
+        <w:rPr>
+          <w:b/>
+          <w:bCs/>
+          <w:sz w:val="36"/>
+          <w:szCs w:val="36"/>
+        </w:rPr>
+        <w:t>3</w:t>
       </w:r>
     </w:p>
     <w:p>
@@ -967,25 +976,229 @@
           </w:p>
         </w:tc>
       </w:tr>
+      <w:tr>
+        <w:trPr>
+          <w:trHeight w:val="1752"/>
+        </w:trPr>
+        <w:tc>
+          <w:tcPr>
+            <w:tcW w:w="1165" w:type="dxa"/>
+            <w:shd w:val="clear" w:color="auto" w:fill="FFFFFF" w:themeFill="background1"/>
+            <w:vAlign w:val="center"/>
+          </w:tcPr>
+          <w:p>
+            <w:pPr>
+              <w:rPr>
+                <w:sz w:val="28"/>
+                <w:szCs w:val="28"/>
+              </w:rPr>
+            </w:pPr>
+            <w:r>
+              <w:rPr>
+                <w:sz w:val="28"/>
+                <w:szCs w:val="28"/>
+              </w:rPr>
+              <w:t>1.3</w:t>
+            </w:r>
+          </w:p>
+        </w:tc>
+        <w:tc>
+          <w:tcPr>
+            <w:tcW w:w="2700" w:type="dxa"/>
+            <w:shd w:val="clear" w:color="auto" w:fill="FFFFFF" w:themeFill="background1"/>
+            <w:vAlign w:val="center"/>
+          </w:tcPr>
+          <w:p>
+            <w:pPr>
+              <w:pStyle w:val="NormalWeb"/>
+              <w:tabs>
+                <w:tab w:val="center" w:pos="1427"/>
+              </w:tabs>
+              <w:spacing w:before="0" w:beforeAutospacing="0" w:after="0" w:afterAutospacing="0"/>
+              <w:rPr>
+                <w:rFonts w:asciiTheme="minorHAnsi" w:eastAsiaTheme="minorHAnsi" w:hAnsiTheme="minorHAnsi" w:cstheme="minorBidi"/>
+                <w:sz w:val="28"/>
+                <w:szCs w:val="28"/>
+              </w:rPr>
+            </w:pPr>
+            <w:r>
+              <w:rPr>
+                <w:rFonts w:asciiTheme="minorHAnsi" w:eastAsiaTheme="minorHAnsi" w:hAnsiTheme="minorHAnsi" w:cstheme="minorBidi"/>
+                <w:sz w:val="28"/>
+                <w:szCs w:val="28"/>
+              </w:rPr>
+              <w:t>- Hazem Mekawy</w:t>
+            </w:r>
+          </w:p>
+        </w:tc>
+        <w:tc>
+          <w:tcPr>
+            <w:tcW w:w="1440" w:type="dxa"/>
+            <w:shd w:val="clear" w:color="auto" w:fill="FFFFFF" w:themeFill="background1"/>
+            <w:vAlign w:val="center"/>
+          </w:tcPr>
+          <w:p>
+            <w:pPr>
+              <w:pStyle w:val="NormalWeb"/>
+              <w:spacing w:before="0" w:beforeAutospacing="0" w:after="0" w:afterAutospacing="0"/>
+              <w:rPr>
+                <w:rFonts w:asciiTheme="minorHAnsi" w:eastAsiaTheme="minorHAnsi" w:hAnsiTheme="minorHAnsi" w:cstheme="minorBidi"/>
+                <w:sz w:val="28"/>
+                <w:szCs w:val="28"/>
+              </w:rPr>
+            </w:pPr>
+            <w:r>
+              <w:rPr>
+                <w:rFonts w:asciiTheme="minorHAnsi" w:eastAsiaTheme="minorHAnsi" w:hAnsiTheme="minorHAnsi" w:cstheme="minorBidi"/>
+                <w:sz w:val="28"/>
+                <w:szCs w:val="28"/>
+              </w:rPr>
+              <w:t>27/2/2020</w:t>
+            </w:r>
+          </w:p>
+        </w:tc>
+        <w:tc>
+          <w:tcPr>
+            <w:tcW w:w="4500" w:type="dxa"/>
+            <w:shd w:val="clear" w:color="auto" w:fill="FFFFFF" w:themeFill="background1"/>
+            <w:vAlign w:val="center"/>
+          </w:tcPr>
+          <w:p>
+            <w:pPr>
+              <w:pStyle w:val="ListParagraph"/>
+              <w:numPr>
+                <w:ilvl w:val="0"/>
+                <w:numId w:val="9"/>
+              </w:numPr>
+              <w:rPr>
+                <w:sz w:val="28"/>
+                <w:szCs w:val="28"/>
+              </w:rPr>
+            </w:pPr>
+            <w:r>
+              <w:rPr>
+                <w:sz w:val="28"/>
+                <w:szCs w:val="28"/>
+              </w:rPr>
+              <w:t xml:space="preserve">Added changes in </w:t>
+            </w:r>
+            <w:r>
+              <w:rPr>
+                <w:sz w:val="24"/>
+                <w:szCs w:val="24"/>
+              </w:rPr>
+              <w:t>Req_PO1_DGC_CYRS_001_V01</w:t>
+            </w:r>
+            <w:r>
+              <w:rPr>
+                <w:sz w:val="24"/>
+                <w:szCs w:val="24"/>
+              </w:rPr>
+              <w:t xml:space="preserve"> to support up to 7 digits per operand</w:t>
+            </w:r>
+            <w:r>
+              <w:rPr>
+                <w:sz w:val="24"/>
+                <w:szCs w:val="24"/>
+              </w:rPr>
+              <w:t xml:space="preserve"> now </w:t>
+            </w:r>
+            <w:r>
+              <w:rPr>
+                <w:sz w:val="24"/>
+                <w:szCs w:val="24"/>
+              </w:rPr>
+              <w:t>Req_PO1_DGC_CYRS_001_V0</w:t>
+            </w:r>
+            <w:r>
+              <w:rPr>
+                <w:sz w:val="24"/>
+                <w:szCs w:val="24"/>
+              </w:rPr>
+              <w:t>2</w:t>
+            </w:r>
+          </w:p>
+          <w:p>
+            <w:pPr>
+              <w:pStyle w:val="ListParagraph"/>
+              <w:numPr>
+                <w:ilvl w:val="0"/>
+                <w:numId w:val="9"/>
+              </w:numPr>
+              <w:rPr>
+                <w:sz w:val="28"/>
+                <w:szCs w:val="28"/>
+              </w:rPr>
+            </w:pPr>
+            <w:r>
+              <w:rPr>
+                <w:sz w:val="28"/>
+                <w:szCs w:val="28"/>
+              </w:rPr>
+              <w:t xml:space="preserve">Added </w:t>
+            </w:r>
+            <w:r>
+              <w:rPr>
+                <w:sz w:val="24"/>
+                <w:szCs w:val="24"/>
+              </w:rPr>
+              <w:t>Req_PO1_DGC_CYRS_00</w:t>
+            </w:r>
+            <w:r>
+              <w:rPr>
+                <w:sz w:val="24"/>
+                <w:szCs w:val="24"/>
+              </w:rPr>
+              <w:t>6</w:t>
+            </w:r>
+            <w:r>
+              <w:rPr>
+                <w:sz w:val="24"/>
+                <w:szCs w:val="24"/>
+              </w:rPr>
+              <w:t>_V01</w:t>
+            </w:r>
+            <w:r>
+              <w:rPr>
+                <w:sz w:val="24"/>
+                <w:szCs w:val="24"/>
+              </w:rPr>
+              <w:t>.</w:t>
+            </w:r>
+          </w:p>
+        </w:tc>
+        <w:tc>
+          <w:tcPr>
+            <w:tcW w:w="1345" w:type="dxa"/>
+            <w:shd w:val="clear" w:color="auto" w:fill="FFFFFF" w:themeFill="background1"/>
+            <w:vAlign w:val="center"/>
+          </w:tcPr>
+          <w:p>
+            <w:pPr>
+              <w:pStyle w:val="NormalWeb"/>
+              <w:spacing w:before="0" w:beforeAutospacing="0" w:after="0" w:afterAutospacing="0"/>
+              <w:rPr>
+                <w:sz w:val="28"/>
+                <w:szCs w:val="28"/>
+              </w:rPr>
+            </w:pPr>
+            <w:r>
+              <w:rPr>
+                <w:sz w:val="28"/>
+                <w:szCs w:val="28"/>
+              </w:rPr>
+              <w:t>Released</w:t>
+            </w:r>
+          </w:p>
+        </w:tc>
+      </w:tr>
     </w:tbl>
     <w:p>
       <w:pPr>
         <w:ind w:left="-90"/>
       </w:pPr>
     </w:p>
-    <w:p>
-      <w:pPr>
-        <w:ind w:left="-90"/>
-      </w:pPr>
-    </w:p>
-    <w:p>
-      <w:pPr>
-        <w:ind w:left="-90"/>
-      </w:pPr>
-      <w:r>
-        <w:tab/>
-      </w:r>
-    </w:p>
+    <w:p/>
     <w:p/>
     <w:p>
       <w:pPr>
@@ -1986,33 +2199,59 @@
       <w:r>
         <w:t xml:space="preserve">Figure </w:t>
       </w:r>
-      <w:fldSimple w:instr=" STYLEREF 1 \s ">
-        <w:r>
-          <w:rPr>
-            <w:rFonts w:hint="cs"/>
-            <w:noProof/>
-            <w:cs/>
-          </w:rPr>
-          <w:t>‎</w:t>
-        </w:r>
-        <w:r>
-          <w:rPr>
-            <w:noProof/>
-          </w:rPr>
-          <w:t>1</w:t>
-        </w:r>
-      </w:fldSimple>
+      <w:r>
+        <w:fldChar w:fldCharType="begin"/>
+      </w:r>
+      <w:r>
+        <w:instrText xml:space="preserve"> STYLEREF 1 \s </w:instrText>
+      </w:r>
+      <w:r>
+        <w:fldChar w:fldCharType="separate"/>
+      </w:r>
+      <w:r>
+        <w:rPr>
+          <w:rFonts w:hint="cs"/>
+          <w:noProof/>
+          <w:cs/>
+        </w:rPr>
+        <w:t>‎</w:t>
+      </w:r>
+      <w:r>
+        <w:rPr>
+          <w:noProof/>
+        </w:rPr>
+        <w:t>1</w:t>
+      </w:r>
+      <w:r>
+        <w:rPr>
+          <w:noProof/>
+        </w:rPr>
+        <w:fldChar w:fldCharType="end"/>
+      </w:r>
       <w:r>
         <w:noBreakHyphen/>
       </w:r>
-      <w:fldSimple w:instr=" SEQ Figure \* ARABIC \s 1 ">
-        <w:r>
-          <w:rPr>
-            <w:noProof/>
-          </w:rPr>
-          <w:t>1</w:t>
-        </w:r>
-      </w:fldSimple>
+      <w:r>
+        <w:fldChar w:fldCharType="begin"/>
+      </w:r>
+      <w:r>
+        <w:instrText xml:space="preserve"> SEQ Figure \* ARABIC \s 1 </w:instrText>
+      </w:r>
+      <w:r>
+        <w:fldChar w:fldCharType="separate"/>
+      </w:r>
+      <w:r>
+        <w:rPr>
+          <w:noProof/>
+        </w:rPr>
+        <w:t>1</w:t>
+      </w:r>
+      <w:r>
+        <w:rPr>
+          <w:noProof/>
+        </w:rPr>
+        <w:fldChar w:fldCharType="end"/>
+      </w:r>
       <w:bookmarkEnd w:id="2"/>
       <w:r>
         <w:t xml:space="preserve"> </w:t>
@@ -2305,13 +2544,16 @@
         <w:tblLook w:val="04A0" w:firstRow="1" w:lastRow="0" w:firstColumn="1" w:lastColumn="0" w:noHBand="0" w:noVBand="1"/>
       </w:tblPr>
       <w:tblGrid>
-        <w:gridCol w:w="4050"/>
-        <w:gridCol w:w="6570"/>
+        <w:gridCol w:w="4091"/>
+        <w:gridCol w:w="6637"/>
       </w:tblGrid>
       <w:tr>
+        <w:trPr>
+          <w:trHeight w:val="398"/>
+        </w:trPr>
         <w:tc>
           <w:tcPr>
-            <w:tcW w:w="4050" w:type="dxa"/>
+            <w:tcW w:w="4091" w:type="dxa"/>
             <w:shd w:val="clear" w:color="auto" w:fill="D9D9D9" w:themeFill="background1" w:themeFillShade="D9"/>
             <w:vAlign w:val="center"/>
           </w:tcPr>
@@ -2336,7 +2578,7 @@
         </w:tc>
         <w:tc>
           <w:tcPr>
-            <w:tcW w:w="6570" w:type="dxa"/>
+            <w:tcW w:w="6637" w:type="dxa"/>
             <w:shd w:val="clear" w:color="auto" w:fill="D9D9D9" w:themeFill="background1" w:themeFillShade="D9"/>
             <w:vAlign w:val="center"/>
           </w:tcPr>
@@ -2361,9 +2603,12 @@
         </w:tc>
       </w:tr>
       <w:tr>
+        <w:trPr>
+          <w:trHeight w:val="1723"/>
+        </w:trPr>
         <w:tc>
           <w:tcPr>
-            <w:tcW w:w="4050" w:type="dxa"/>
+            <w:tcW w:w="4091" w:type="dxa"/>
             <w:vAlign w:val="center"/>
           </w:tcPr>
           <w:p>
@@ -2395,13 +2640,20 @@
                 <w:sz w:val="28"/>
                 <w:szCs w:val="28"/>
               </w:rPr>
-              <w:t>_CYRS_001_V01</w:t>
+              <w:t>_CYRS_001_V0</w:t>
+            </w:r>
+            <w:r>
+              <w:rPr>
+                <w:sz w:val="28"/>
+                <w:szCs w:val="28"/>
+              </w:rPr>
+              <w:t>2</w:t>
             </w:r>
           </w:p>
         </w:tc>
         <w:tc>
           <w:tcPr>
-            <w:tcW w:w="6570" w:type="dxa"/>
+            <w:tcW w:w="6637" w:type="dxa"/>
             <w:vAlign w:val="center"/>
           </w:tcPr>
           <w:p>
@@ -2425,7 +2677,77 @@
                 <w:sz w:val="28"/>
                 <w:szCs w:val="28"/>
               </w:rPr>
-              <w:t>. The number could be decimal or floating number up to 2 digits after the point</w:t>
+              <w:t>. The number</w:t>
+            </w:r>
+            <w:r>
+              <w:rPr>
+                <w:sz w:val="28"/>
+                <w:szCs w:val="28"/>
+              </w:rPr>
+              <w:t xml:space="preserve"> (operand)</w:t>
+            </w:r>
+            <w:r>
+              <w:rPr>
+                <w:sz w:val="28"/>
+                <w:szCs w:val="28"/>
+              </w:rPr>
+              <w:t xml:space="preserve"> </w:t>
+            </w:r>
+            <w:r>
+              <w:rPr>
+                <w:sz w:val="28"/>
+                <w:szCs w:val="28"/>
+              </w:rPr>
+              <w:t xml:space="preserve">should support up to 7 </w:t>
+            </w:r>
+            <w:r>
+              <w:rPr>
+                <w:sz w:val="28"/>
+                <w:szCs w:val="28"/>
+              </w:rPr>
+              <w:t xml:space="preserve">characters </w:t>
+            </w:r>
+            <w:r>
+              <w:rPr>
+                <w:sz w:val="28"/>
+                <w:szCs w:val="28"/>
+              </w:rPr>
+              <w:t>total</w:t>
+            </w:r>
+            <w:r>
+              <w:rPr>
+                <w:sz w:val="28"/>
+                <w:szCs w:val="28"/>
+              </w:rPr>
+              <w:t xml:space="preserve"> per operand </w:t>
+            </w:r>
+            <w:r>
+              <w:rPr>
+                <w:sz w:val="28"/>
+                <w:szCs w:val="28"/>
+              </w:rPr>
+              <w:t xml:space="preserve">including </w:t>
+            </w:r>
+            <w:r>
+              <w:rPr>
+                <w:sz w:val="28"/>
+                <w:szCs w:val="28"/>
+              </w:rPr>
+              <w:t>the</w:t>
+            </w:r>
+            <w:r>
+              <w:rPr>
+                <w:sz w:val="28"/>
+                <w:szCs w:val="28"/>
+              </w:rPr>
+              <w:t xml:space="preserve"> decimal or floating number up to 2 digits after the point</w:t>
+            </w:r>
+            <w:r>
+              <w:rPr>
+                <w:sz w:val="28"/>
+                <w:szCs w:val="28"/>
+              </w:rPr>
+              <w:t xml:space="preserve"> and the sign</w:t>
             </w:r>
             <w:r>
               <w:rPr>
@@ -2438,9 +2760,12 @@
         </w:tc>
       </w:tr>
       <w:tr>
+        <w:trPr>
+          <w:trHeight w:val="695"/>
+        </w:trPr>
         <w:tc>
           <w:tcPr>
-            <w:tcW w:w="4050" w:type="dxa"/>
+            <w:tcW w:w="4091" w:type="dxa"/>
             <w:vAlign w:val="center"/>
           </w:tcPr>
           <w:p>
@@ -2478,7 +2803,7 @@
         </w:tc>
         <w:tc>
           <w:tcPr>
-            <w:tcW w:w="6570" w:type="dxa"/>
+            <w:tcW w:w="6637" w:type="dxa"/>
             <w:vAlign w:val="center"/>
           </w:tcPr>
           <w:p>
@@ -2508,9 +2833,12 @@
         </w:tc>
       </w:tr>
       <w:tr>
+        <w:trPr>
+          <w:trHeight w:val="2077"/>
+        </w:trPr>
         <w:tc>
           <w:tcPr>
-            <w:tcW w:w="4050" w:type="dxa"/>
+            <w:tcW w:w="4091" w:type="dxa"/>
             <w:vAlign w:val="center"/>
           </w:tcPr>
           <w:p>
@@ -2548,7 +2876,7 @@
         </w:tc>
         <w:tc>
           <w:tcPr>
-            <w:tcW w:w="6570" w:type="dxa"/>
+            <w:tcW w:w="6637" w:type="dxa"/>
             <w:vAlign w:val="center"/>
           </w:tcPr>
           <w:p>
@@ -2565,23 +2893,7 @@
                 <w:sz w:val="28"/>
                 <w:szCs w:val="28"/>
               </w:rPr>
-              <w:t xml:space="preserve">Micro controller performs basic operations which are addition, subtraction, division and multiplication on numbers token from keypad and handles exceptional cases such as </w:t>
-            </w:r>
-            <w:proofErr w:type="gramStart"/>
-            <w:r>
-              <w:rPr>
-                <w:sz w:val="28"/>
-                <w:szCs w:val="28"/>
-              </w:rPr>
-              <w:t>division  by</w:t>
-            </w:r>
-            <w:proofErr w:type="gramEnd"/>
-            <w:r>
-              <w:rPr>
-                <w:sz w:val="28"/>
-                <w:szCs w:val="28"/>
-              </w:rPr>
-              <w:t xml:space="preserve"> zero and generates the accurate result or an error if it is required</w:t>
+              <w:t>Micro controller performs basic operations which are addition, subtraction, division and multiplication on numbers token from keypad and handles exceptional cases such as division by zero and generates the accurate result or an error if it is required</w:t>
             </w:r>
             <w:r>
               <w:rPr>
@@ -2601,9 +2913,12 @@
         </w:tc>
       </w:tr>
       <w:tr>
+        <w:trPr>
+          <w:trHeight w:val="1381"/>
+        </w:trPr>
         <w:tc>
           <w:tcPr>
-            <w:tcW w:w="4050" w:type="dxa"/>
+            <w:tcW w:w="4091" w:type="dxa"/>
             <w:vAlign w:val="center"/>
           </w:tcPr>
           <w:p>
@@ -2641,7 +2956,7 @@
         </w:tc>
         <w:tc>
           <w:tcPr>
-            <w:tcW w:w="6570" w:type="dxa"/>
+            <w:tcW w:w="6637" w:type="dxa"/>
             <w:vAlign w:val="center"/>
           </w:tcPr>
           <w:p>
@@ -2685,9 +3000,12 @@
         </w:tc>
       </w:tr>
       <w:tr>
+        <w:trPr>
+          <w:trHeight w:val="1381"/>
+        </w:trPr>
         <w:tc>
           <w:tcPr>
-            <w:tcW w:w="4050" w:type="dxa"/>
+            <w:tcW w:w="4091" w:type="dxa"/>
             <w:vAlign w:val="center"/>
           </w:tcPr>
           <w:p>
@@ -2725,7 +3043,7 @@
         </w:tc>
         <w:tc>
           <w:tcPr>
-            <w:tcW w:w="6570" w:type="dxa"/>
+            <w:tcW w:w="6637" w:type="dxa"/>
             <w:vAlign w:val="center"/>
           </w:tcPr>
           <w:p>
@@ -2785,6 +3103,72 @@
                 <w:szCs w:val="28"/>
               </w:rPr>
               <w:t xml:space="preserve"> </w:t>
+            </w:r>
+          </w:p>
+        </w:tc>
+      </w:tr>
+      <w:tr>
+        <w:trPr>
+          <w:trHeight w:val="1381"/>
+        </w:trPr>
+        <w:tc>
+          <w:tcPr>
+            <w:tcW w:w="4091" w:type="dxa"/>
+            <w:vAlign w:val="center"/>
+          </w:tcPr>
+          <w:p>
+            <w:pPr>
+              <w:pStyle w:val="ListParagraph"/>
+              <w:ind w:left="0"/>
+              <w:jc w:val="center"/>
+              <w:rPr>
+                <w:sz w:val="28"/>
+                <w:szCs w:val="28"/>
+              </w:rPr>
+            </w:pPr>
+            <w:r>
+              <w:rPr>
+                <w:sz w:val="28"/>
+                <w:szCs w:val="28"/>
+              </w:rPr>
+              <w:t>Req_</w:t>
+            </w:r>
+            <w:r>
+              <w:rPr>
+                <w:sz w:val="28"/>
+                <w:szCs w:val="28"/>
+              </w:rPr>
+              <w:t>PO1_DGC</w:t>
+            </w:r>
+            <w:r>
+              <w:rPr>
+                <w:sz w:val="28"/>
+                <w:szCs w:val="28"/>
+              </w:rPr>
+              <w:t>_CYRS_006_V01</w:t>
+            </w:r>
+          </w:p>
+        </w:tc>
+        <w:tc>
+          <w:tcPr>
+            <w:tcW w:w="6637" w:type="dxa"/>
+            <w:vAlign w:val="center"/>
+          </w:tcPr>
+          <w:p>
+            <w:pPr>
+              <w:pStyle w:val="ListParagraph"/>
+              <w:ind w:left="0"/>
+              <w:rPr>
+                <w:sz w:val="28"/>
+                <w:szCs w:val="28"/>
+              </w:rPr>
+            </w:pPr>
+            <w:r>
+              <w:rPr>
+                <w:sz w:val="28"/>
+                <w:szCs w:val="28"/>
+              </w:rPr>
+              <w:t>The calculator’s screen can be cleared through a button on the keypad.</w:t>
             </w:r>
           </w:p>
         </w:tc>
@@ -2970,7 +3354,14 @@
         <w:sz w:val="28"/>
         <w:szCs w:val="28"/>
       </w:rPr>
-      <w:t>Version 1.2</w:t>
+      <w:t>Version 1.</w:t>
+    </w:r>
+    <w:r>
+      <w:rPr>
+        <w:sz w:val="28"/>
+        <w:szCs w:val="28"/>
+      </w:rPr>
+      <w:t>3</w:t>
     </w:r>
   </w:p>
   <w:p>
@@ -5530,7 +5921,7 @@
 </file>
 
 <file path=customXml/itemProps1.xml><?xml version="1.0" encoding="utf-8"?>
-<ds:datastoreItem xmlns:ds="http://schemas.openxmlformats.org/officeDocument/2006/customXml" ds:itemID="{656C1A0A-5E8D-4DC5-981B-871CDAF930E1}">
+<ds:datastoreItem xmlns:ds="http://schemas.openxmlformats.org/officeDocument/2006/customXml" ds:itemID="{20DD8A58-3056-4CA7-9BFB-483B332B90A1}">
   <ds:schemaRefs>
     <ds:schemaRef ds:uri="http://schemas.openxmlformats.org/officeDocument/2006/bibliography"/>
   </ds:schemaRefs>

</xml_diff>